<commit_message>
Implement lookup table undistorted
</commit_message>
<xml_diff>
--- a/DIP/CameraCalibration/src/數位影像處理作業報告.docx
+++ b/DIP/CameraCalibration/src/數位影像處理作業報告.docx
@@ -1,6 +1,6 @@
 
 <file path=word/document.xml><?xml version="1.0" encoding="utf-8"?>
-<w:document xmlns:wpc="http://schemas.microsoft.com/office/word/2010/wordprocessingCanvas" xmlns:mo="http://schemas.microsoft.com/office/mac/office/2008/main" xmlns:mc="http://schemas.openxmlformats.org/markup-compatibility/2006" xmlns:mv="urn:schemas-microsoft-com:mac:vml" xmlns:o="urn:schemas-microsoft-com:office:office" xmlns:r="http://schemas.openxmlformats.org/officeDocument/2006/relationships" xmlns:m="http://schemas.openxmlformats.org/officeDocument/2006/math" xmlns:v="urn:schemas-microsoft-com:vml" xmlns:wp14="http://schemas.microsoft.com/office/word/2010/wordprocessingDrawing" xmlns:wp="http://schemas.openxmlformats.org/drawingml/2006/wordprocessingDrawing" xmlns:w10="urn:schemas-microsoft-com:office:word" xmlns:w="http://schemas.openxmlformats.org/wordprocessingml/2006/main" xmlns:w14="http://schemas.microsoft.com/office/word/2010/wordml" xmlns:wpg="http://schemas.microsoft.com/office/word/2010/wordprocessingGroup" xmlns:wpi="http://schemas.microsoft.com/office/word/2010/wordprocessingInk" xmlns:wne="http://schemas.microsoft.com/office/word/2006/wordml" xmlns:wps="http://schemas.microsoft.com/office/word/2010/wordprocessingShape" mc:Ignorable="w14 wp14">
+<w:document xmlns:ve="http://schemas.openxmlformats.org/markup-compatibility/2006" xmlns:o="urn:schemas-microsoft-com:office:office" xmlns:r="http://schemas.openxmlformats.org/officeDocument/2006/relationships" xmlns:m="http://schemas.openxmlformats.org/officeDocument/2006/math" xmlns:v="urn:schemas-microsoft-com:vml" xmlns:wp="http://schemas.openxmlformats.org/drawingml/2006/wordprocessingDrawing" xmlns:w10="urn:schemas-microsoft-com:office:word" xmlns:w="http://schemas.openxmlformats.org/wordprocessingml/2006/main" xmlns:wne="http://schemas.microsoft.com/office/word/2006/wordml">
   <w:body>
     <w:p>
       <w:pPr>
@@ -173,24 +173,70 @@
     </w:p>
     <w:p>
       <w:pPr>
+        <w:pStyle w:val="ab"/>
         <w:widowControl/>
-        <w:rPr>
-          <w:rFonts w:ascii="Times New Roman" w:eastAsia="標楷體" w:hAnsi="Times New Roman"/>
-          <w:sz w:val="32"/>
-          <w:szCs w:val="32"/>
-        </w:rPr>
-      </w:pPr>
-      <w:r>
-        <w:rPr>
-          <w:rFonts w:ascii="Times New Roman" w:eastAsia="標楷體" w:hAnsi="Times New Roman"/>
+        <w:numPr>
+          <w:ilvl w:val="0"/>
+          <w:numId w:val="2"/>
+        </w:numPr>
+        <w:ind w:leftChars="0"/>
+        <w:rPr>
+          <w:rFonts w:ascii="Times New Roman" w:eastAsia="標楷體" w:hAnsi="Times New Roman" w:hint="eastAsia"/>
+          <w:sz w:val="32"/>
+          <w:szCs w:val="32"/>
+        </w:rPr>
+      </w:pPr>
+      <w:r>
+        <w:rPr>
+          <w:rFonts w:ascii="Times New Roman" w:eastAsia="標楷體" w:hAnsi="Times New Roman" w:hint="eastAsia"/>
           <w:sz w:val="32"/>
           <w:szCs w:val="32"/>
         </w:rPr>
         <w:lastRenderedPageBreak/>
-        <w:t>1.</w:t>
-      </w:r>
-      <w:bookmarkStart w:id="0" w:name="_GoBack"/>
-      <w:bookmarkEnd w:id="0"/>
+        <w:t>呼叫</w:t>
+      </w:r>
+      <w:proofErr w:type="spellStart"/>
+      <w:r>
+        <w:rPr>
+          <w:rFonts w:ascii="Times New Roman" w:eastAsia="標楷體" w:hAnsi="Times New Roman"/>
+          <w:sz w:val="32"/>
+          <w:szCs w:val="32"/>
+        </w:rPr>
+        <w:t>OpenCV</w:t>
+      </w:r>
+      <w:proofErr w:type="spellEnd"/>
+      <w:r>
+        <w:rPr>
+          <w:rFonts w:ascii="Times New Roman" w:eastAsia="標楷體" w:hAnsi="Times New Roman"/>
+          <w:sz w:val="32"/>
+          <w:szCs w:val="32"/>
+        </w:rPr>
+        <w:t xml:space="preserve"> API</w:t>
+      </w:r>
+      <w:r>
+        <w:rPr>
+          <w:rFonts w:ascii="Times New Roman" w:eastAsia="標楷體" w:hAnsi="Times New Roman" w:hint="eastAsia"/>
+          <w:sz w:val="32"/>
+          <w:szCs w:val="32"/>
+        </w:rPr>
+        <w:t>所得到的魚眼鏡</w:t>
+      </w:r>
+      <w:r>
+        <w:rPr>
+          <w:rFonts w:ascii="Times New Roman" w:eastAsia="標楷體" w:hAnsi="Times New Roman" w:hint="eastAsia"/>
+          <w:sz w:val="32"/>
+          <w:szCs w:val="32"/>
+        </w:rPr>
+        <w:t>影像</w:t>
+      </w:r>
+      <w:r>
+        <w:rPr>
+          <w:rFonts w:ascii="Times New Roman" w:eastAsia="標楷體" w:hAnsi="Times New Roman" w:hint="eastAsia"/>
+          <w:sz w:val="32"/>
+          <w:szCs w:val="32"/>
+        </w:rPr>
+        <w:t>校正結果圖如下：</w:t>
+      </w:r>
     </w:p>
     <w:p>
       <w:pPr>
@@ -207,6 +253,175 @@
         <w:widowControl/>
         <w:rPr>
           <w:rFonts w:ascii="Times New Roman" w:eastAsia="標楷體" w:hAnsi="Times New Roman" w:hint="eastAsia"/>
+          <w:sz w:val="32"/>
+          <w:szCs w:val="32"/>
+        </w:rPr>
+      </w:pPr>
+      <w:r>
+        <w:rPr>
+          <w:rFonts w:ascii="Times New Roman" w:eastAsia="標楷體" w:hAnsi="Times New Roman"/>
+          <w:noProof/>
+          <w:sz w:val="32"/>
+          <w:szCs w:val="32"/>
+        </w:rPr>
+        <w:drawing>
+          <wp:inline distT="0" distB="0" distL="0" distR="0">
+            <wp:extent cx="5486400" cy="3657600"/>
+            <wp:effectExtent l="19050" t="0" r="0" b="0"/>
+            <wp:docPr id="1" name="圖片 0" descr="undistor_1.jpg"/>
+            <wp:cNvGraphicFramePr>
+              <a:graphicFrameLocks xmlns:a="http://schemas.openxmlformats.org/drawingml/2006/main" noChangeAspect="1"/>
+            </wp:cNvGraphicFramePr>
+            <a:graphic xmlns:a="http://schemas.openxmlformats.org/drawingml/2006/main">
+              <a:graphicData uri="http://schemas.openxmlformats.org/drawingml/2006/picture">
+                <pic:pic xmlns:pic="http://schemas.openxmlformats.org/drawingml/2006/picture">
+                  <pic:nvPicPr>
+                    <pic:cNvPr id="0" name="undistor_1.jpg"/>
+                    <pic:cNvPicPr/>
+                  </pic:nvPicPr>
+                  <pic:blipFill>
+                    <a:blip r:embed="rId8" cstate="print"/>
+                    <a:stretch>
+                      <a:fillRect/>
+                    </a:stretch>
+                  </pic:blipFill>
+                  <pic:spPr>
+                    <a:xfrm>
+                      <a:off x="0" y="0"/>
+                      <a:ext cx="5486400" cy="3657600"/>
+                    </a:xfrm>
+                    <a:prstGeom prst="rect">
+                      <a:avLst/>
+                    </a:prstGeom>
+                  </pic:spPr>
+                </pic:pic>
+              </a:graphicData>
+            </a:graphic>
+          </wp:inline>
+        </w:drawing>
+      </w:r>
+    </w:p>
+    <w:p>
+      <w:pPr>
+        <w:widowControl/>
+        <w:rPr>
+          <w:rFonts w:ascii="Times New Roman" w:eastAsia="標楷體" w:hAnsi="Times New Roman"/>
+          <w:sz w:val="32"/>
+          <w:szCs w:val="32"/>
+        </w:rPr>
+      </w:pPr>
+    </w:p>
+    <w:p>
+      <w:pPr>
+        <w:widowControl/>
+        <w:rPr>
+          <w:rFonts w:ascii="Times New Roman" w:eastAsia="標楷體" w:hAnsi="Times New Roman"/>
+          <w:sz w:val="32"/>
+          <w:szCs w:val="32"/>
+        </w:rPr>
+      </w:pPr>
+      <w:r>
+        <w:rPr>
+          <w:rFonts w:ascii="Times New Roman" w:eastAsia="標楷體" w:hAnsi="Times New Roman"/>
+          <w:noProof/>
+          <w:sz w:val="32"/>
+          <w:szCs w:val="32"/>
+        </w:rPr>
+        <w:drawing>
+          <wp:inline distT="0" distB="0" distL="0" distR="0">
+            <wp:extent cx="5486400" cy="3657600"/>
+            <wp:effectExtent l="19050" t="0" r="0" b="0"/>
+            <wp:docPr id="3" name="圖片 1" descr="undistor_2.jpg"/>
+            <wp:cNvGraphicFramePr>
+              <a:graphicFrameLocks xmlns:a="http://schemas.openxmlformats.org/drawingml/2006/main" noChangeAspect="1"/>
+            </wp:cNvGraphicFramePr>
+            <a:graphic xmlns:a="http://schemas.openxmlformats.org/drawingml/2006/main">
+              <a:graphicData uri="http://schemas.openxmlformats.org/drawingml/2006/picture">
+                <pic:pic xmlns:pic="http://schemas.openxmlformats.org/drawingml/2006/picture">
+                  <pic:nvPicPr>
+                    <pic:cNvPr id="0" name="undistor_2.jpg"/>
+                    <pic:cNvPicPr/>
+                  </pic:nvPicPr>
+                  <pic:blipFill>
+                    <a:blip r:embed="rId9" cstate="print"/>
+                    <a:stretch>
+                      <a:fillRect/>
+                    </a:stretch>
+                  </pic:blipFill>
+                  <pic:spPr>
+                    <a:xfrm>
+                      <a:off x="0" y="0"/>
+                      <a:ext cx="5486400" cy="3657600"/>
+                    </a:xfrm>
+                    <a:prstGeom prst="rect">
+                      <a:avLst/>
+                    </a:prstGeom>
+                  </pic:spPr>
+                </pic:pic>
+              </a:graphicData>
+            </a:graphic>
+          </wp:inline>
+        </w:drawing>
+      </w:r>
+    </w:p>
+    <w:p>
+      <w:pPr>
+        <w:widowControl/>
+        <w:rPr>
+          <w:rFonts w:ascii="Times New Roman" w:eastAsia="標楷體" w:hAnsi="Times New Roman" w:hint="eastAsia"/>
+          <w:sz w:val="32"/>
+          <w:szCs w:val="32"/>
+        </w:rPr>
+      </w:pPr>
+      <w:r>
+        <w:rPr>
+          <w:rFonts w:ascii="Times New Roman" w:eastAsia="標楷體" w:hAnsi="Times New Roman" w:hint="eastAsia"/>
+          <w:sz w:val="32"/>
+          <w:szCs w:val="32"/>
+        </w:rPr>
+        <w:lastRenderedPageBreak/>
+        <w:t>採用</w:t>
+      </w:r>
+      <w:r>
+        <w:rPr>
+          <w:rFonts w:ascii="Times New Roman" w:eastAsia="標楷體" w:hAnsi="Times New Roman"/>
+          <w:sz w:val="32"/>
+          <w:szCs w:val="32"/>
+        </w:rPr>
+        <w:t>Look up table</w:t>
+      </w:r>
+      <w:r>
+        <w:rPr>
+          <w:rFonts w:ascii="Times New Roman" w:eastAsia="標楷體" w:hAnsi="Times New Roman" w:hint="eastAsia"/>
+          <w:sz w:val="32"/>
+          <w:szCs w:val="32"/>
+        </w:rPr>
+        <w:t>校正魚眼鏡影像之結果如下</w:t>
+      </w:r>
+      <w:r>
+        <w:rPr>
+          <w:rFonts w:ascii="Times New Roman" w:eastAsia="標楷體" w:hAnsi="Times New Roman" w:hint="eastAsia"/>
+          <w:sz w:val="32"/>
+          <w:szCs w:val="32"/>
+        </w:rPr>
+        <w:t>：</w:t>
+      </w:r>
+    </w:p>
+    <w:p>
+      <w:pPr>
+        <w:widowControl/>
+        <w:rPr>
+          <w:rFonts w:ascii="Times New Roman" w:eastAsia="標楷體" w:hAnsi="Times New Roman" w:hint="eastAsia"/>
+          <w:sz w:val="32"/>
+          <w:szCs w:val="32"/>
+        </w:rPr>
+      </w:pPr>
+    </w:p>
+    <w:p>
+      <w:pPr>
+        <w:widowControl/>
+        <w:rPr>
+          <w:rFonts w:ascii="Times New Roman" w:eastAsia="標楷體" w:hAnsi="Times New Roman"/>
           <w:sz w:val="32"/>
           <w:szCs w:val="32"/>
         </w:rPr>
@@ -247,7 +462,25 @@
           <w:szCs w:val="32"/>
         </w:rPr>
         <w:lastRenderedPageBreak/>
-        <w:t>2. Ans:</w:t>
+        <w:t xml:space="preserve">2. </w:t>
+      </w:r>
+      <w:proofErr w:type="spellStart"/>
+      <w:r>
+        <w:rPr>
+          <w:rFonts w:ascii="Times New Roman" w:eastAsia="標楷體" w:hAnsi="Times New Roman"/>
+          <w:sz w:val="32"/>
+          <w:szCs w:val="32"/>
+        </w:rPr>
+        <w:t>Ans</w:t>
+      </w:r>
+      <w:proofErr w:type="spellEnd"/>
+      <w:r>
+        <w:rPr>
+          <w:rFonts w:ascii="Times New Roman" w:eastAsia="標楷體" w:hAnsi="Times New Roman"/>
+          <w:sz w:val="32"/>
+          <w:szCs w:val="32"/>
+        </w:rPr>
+        <w:t>:</w:t>
       </w:r>
     </w:p>
     <w:p>
@@ -255,26 +488,42 @@
         <w:spacing w:line="440" w:lineRule="exact"/>
         <w:jc w:val="both"/>
         <w:rPr>
+          <w:rFonts w:ascii="Times New Roman" w:eastAsia="標楷體" w:hAnsi="標楷體"/>
+          <w:sz w:val="32"/>
+          <w:szCs w:val="32"/>
+        </w:rPr>
+      </w:pPr>
+      <w:r>
+        <w:rPr>
+          <w:rFonts w:ascii="Times New Roman" w:eastAsia="標楷體" w:hAnsi="標楷體"/>
+          <w:sz w:val="32"/>
+          <w:szCs w:val="32"/>
+        </w:rPr>
+        <w:t>已知</w:t>
+      </w:r>
+      <w:r>
+        <w:rPr>
+          <w:rFonts w:ascii="Times New Roman" w:eastAsia="標楷體" w:hAnsi="Times New Roman"/>
+          <w:sz w:val="32"/>
+          <w:szCs w:val="32"/>
+        </w:rPr>
+        <w:t>H</w:t>
+      </w:r>
+      <w:r>
+        <w:rPr>
           <w:rFonts w:ascii="Times New Roman" w:eastAsia="標楷體" w:hAnsi="標楷體" w:hint="eastAsia"/>
           <w:sz w:val="32"/>
           <w:szCs w:val="32"/>
         </w:rPr>
-      </w:pPr>
-      <w:r>
-        <w:rPr>
-          <w:rFonts w:ascii="Times New Roman" w:eastAsia="標楷體" w:hAnsi="標楷體"/>
-          <w:sz w:val="32"/>
-          <w:szCs w:val="32"/>
-        </w:rPr>
-        <w:t>已知</w:t>
-      </w:r>
-      <w:r>
-        <w:rPr>
-          <w:rFonts w:ascii="Times New Roman" w:eastAsia="標楷體" w:hAnsi="Times New Roman"/>
-          <w:sz w:val="32"/>
-          <w:szCs w:val="32"/>
-        </w:rPr>
-        <w:t>H</w:t>
+        <w:t>運算子</w:t>
+      </w:r>
+      <w:r>
+        <w:rPr>
+          <w:rFonts w:ascii="Times New Roman" w:eastAsia="標楷體" w:hAnsi="標楷體"/>
+          <w:sz w:val="32"/>
+          <w:szCs w:val="32"/>
+        </w:rPr>
+        <w:t>為</w:t>
       </w:r>
       <w:r>
         <w:rPr>
@@ -282,15 +531,15 @@
           <w:sz w:val="32"/>
           <w:szCs w:val="32"/>
         </w:rPr>
-        <w:t>運算子</w:t>
-      </w:r>
-      <w:r>
-        <w:rPr>
-          <w:rFonts w:ascii="Times New Roman" w:eastAsia="標楷體" w:hAnsi="標楷體"/>
-          <w:sz w:val="32"/>
-          <w:szCs w:val="32"/>
-        </w:rPr>
-        <w:t>為</w:t>
+        <w:t>在</w:t>
+      </w:r>
+      <w:r>
+        <w:rPr>
+          <w:rFonts w:ascii="Times New Roman" w:eastAsia="標楷體" w:hAnsi="標楷體"/>
+          <w:sz w:val="32"/>
+          <w:szCs w:val="32"/>
+        </w:rPr>
+        <w:t>S</w:t>
       </w:r>
       <w:r>
         <w:rPr>
@@ -298,15 +547,15 @@
           <w:sz w:val="32"/>
           <w:szCs w:val="32"/>
         </w:rPr>
-        <w:t>在</w:t>
-      </w:r>
-      <w:r>
-        <w:rPr>
-          <w:rFonts w:ascii="Times New Roman" w:eastAsia="標楷體" w:hAnsi="標楷體"/>
-          <w:sz w:val="32"/>
-          <w:szCs w:val="32"/>
-        </w:rPr>
-        <w:t>S</w:t>
+        <w:t>子圖中將</w:t>
+      </w:r>
+      <w:r>
+        <w:rPr>
+          <w:rFonts w:ascii="Times New Roman" w:eastAsia="標楷體" w:hAnsi="標楷體"/>
+          <w:sz w:val="32"/>
+          <w:szCs w:val="32"/>
+        </w:rPr>
+        <w:t>pixel</w:t>
       </w:r>
       <w:r>
         <w:rPr>
@@ -314,15 +563,15 @@
           <w:sz w:val="32"/>
           <w:szCs w:val="32"/>
         </w:rPr>
-        <w:t>子圖中將</w:t>
-      </w:r>
-      <w:r>
-        <w:rPr>
-          <w:rFonts w:ascii="Times New Roman" w:eastAsia="標楷體" w:hAnsi="標楷體"/>
-          <w:sz w:val="32"/>
-          <w:szCs w:val="32"/>
-        </w:rPr>
-        <w:t>pixel</w:t>
+        <w:t>的強度值（</w:t>
+      </w:r>
+      <w:r>
+        <w:rPr>
+          <w:rFonts w:ascii="Times New Roman" w:eastAsia="標楷體" w:hAnsi="標楷體"/>
+          <w:sz w:val="32"/>
+          <w:szCs w:val="32"/>
+        </w:rPr>
+        <w:t>intensity</w:t>
       </w:r>
       <w:r>
         <w:rPr>
@@ -330,15 +579,60 @@
           <w:sz w:val="32"/>
           <w:szCs w:val="32"/>
         </w:rPr>
-        <w:t>的強度值（</w:t>
-      </w:r>
-      <w:r>
-        <w:rPr>
-          <w:rFonts w:ascii="Times New Roman" w:eastAsia="標楷體" w:hAnsi="標楷體"/>
-          <w:sz w:val="32"/>
-          <w:szCs w:val="32"/>
-        </w:rPr>
-        <w:t>intensity</w:t>
+        <w:t>）加總，若輸入圖為</w:t>
+      </w:r>
+      <w:r>
+        <w:rPr>
+          <w:rFonts w:ascii="Times New Roman" w:eastAsia="標楷體" w:hAnsi="標楷體"/>
+          <w:i/>
+          <w:sz w:val="32"/>
+          <w:szCs w:val="32"/>
+        </w:rPr>
+        <w:t>f</w:t>
+      </w:r>
+      <w:r>
+        <w:rPr>
+          <w:rFonts w:ascii="Times New Roman" w:eastAsia="標楷體" w:hAnsi="標楷體"/>
+          <w:sz w:val="32"/>
+          <w:szCs w:val="32"/>
+        </w:rPr>
+        <w:t>(</w:t>
+      </w:r>
+      <w:proofErr w:type="spellStart"/>
+      <w:r>
+        <w:rPr>
+          <w:rFonts w:ascii="Times New Roman" w:eastAsia="標楷體" w:hAnsi="標楷體"/>
+          <w:i/>
+          <w:sz w:val="32"/>
+          <w:szCs w:val="32"/>
+        </w:rPr>
+        <w:t>x</w:t>
+      </w:r>
+      <w:r>
+        <w:rPr>
+          <w:rFonts w:ascii="Times New Roman" w:eastAsia="標楷體" w:hAnsi="標楷體"/>
+          <w:sz w:val="32"/>
+          <w:szCs w:val="32"/>
+        </w:rPr>
+        <w:t>,</w:t>
+      </w:r>
+      <w:r>
+        <w:rPr>
+          <w:rFonts w:ascii="Times New Roman" w:eastAsia="標楷體" w:hAnsi="標楷體"/>
+          <w:i/>
+          <w:sz w:val="32"/>
+          <w:szCs w:val="32"/>
+        </w:rPr>
+        <w:t>y</w:t>
+      </w:r>
+      <w:proofErr w:type="spellEnd"/>
+      <w:r>
+        <w:rPr>
+          <w:rFonts w:ascii="Times New Roman" w:eastAsia="標楷體" w:hAnsi="標楷體"/>
+          <w:sz w:val="32"/>
+          <w:szCs w:val="32"/>
+        </w:rPr>
+        <w:t>)</w:t>
       </w:r>
       <w:r>
         <w:rPr>
@@ -346,7 +640,137 @@
           <w:sz w:val="32"/>
           <w:szCs w:val="32"/>
         </w:rPr>
-        <w:t>）加總，若輸入圖為</w:t>
+        <w:t>，</w:t>
+      </w:r>
+      <w:r>
+        <w:rPr>
+          <w:rFonts w:ascii="Times New Roman" w:eastAsia="標楷體" w:hAnsi="標楷體" w:hint="eastAsia"/>
+          <w:sz w:val="32"/>
+          <w:szCs w:val="32"/>
+        </w:rPr>
+        <w:t>輸出圖為</w:t>
+      </w:r>
+      <w:r>
+        <w:rPr>
+          <w:rFonts w:ascii="Times New Roman" w:eastAsia="標楷體" w:hAnsi="標楷體"/>
+          <w:i/>
+          <w:sz w:val="32"/>
+          <w:szCs w:val="32"/>
+        </w:rPr>
+        <w:t>g</w:t>
+      </w:r>
+      <w:r>
+        <w:rPr>
+          <w:rFonts w:ascii="Times New Roman" w:eastAsia="標楷體" w:hAnsi="標楷體"/>
+          <w:sz w:val="32"/>
+          <w:szCs w:val="32"/>
+        </w:rPr>
+        <w:t>(</w:t>
+      </w:r>
+      <w:proofErr w:type="spellStart"/>
+      <w:r>
+        <w:rPr>
+          <w:rFonts w:ascii="Times New Roman" w:eastAsia="標楷體" w:hAnsi="標楷體"/>
+          <w:i/>
+          <w:sz w:val="32"/>
+          <w:szCs w:val="32"/>
+        </w:rPr>
+        <w:t>x</w:t>
+      </w:r>
+      <w:r>
+        <w:rPr>
+          <w:rFonts w:ascii="Times New Roman" w:eastAsia="標楷體" w:hAnsi="標楷體"/>
+          <w:sz w:val="32"/>
+          <w:szCs w:val="32"/>
+        </w:rPr>
+        <w:t>,</w:t>
+      </w:r>
+      <w:r>
+        <w:rPr>
+          <w:rFonts w:ascii="Times New Roman" w:eastAsia="標楷體" w:hAnsi="標楷體"/>
+          <w:i/>
+          <w:sz w:val="32"/>
+          <w:szCs w:val="32"/>
+        </w:rPr>
+        <w:t>y</w:t>
+      </w:r>
+      <w:proofErr w:type="spellEnd"/>
+      <w:r>
+        <w:rPr>
+          <w:rFonts w:ascii="Times New Roman" w:eastAsia="標楷體" w:hAnsi="標楷體"/>
+          <w:sz w:val="32"/>
+          <w:szCs w:val="32"/>
+        </w:rPr>
+        <w:t>)</w:t>
+      </w:r>
+      <w:r>
+        <w:rPr>
+          <w:rFonts w:ascii="Times New Roman" w:eastAsia="標楷體" w:hAnsi="標楷體" w:hint="eastAsia"/>
+          <w:sz w:val="32"/>
+          <w:szCs w:val="32"/>
+        </w:rPr>
+        <w:t>，且</w:t>
+      </w:r>
+      <w:r>
+        <w:rPr>
+          <w:rFonts w:ascii="Times New Roman" w:eastAsia="標楷體" w:hAnsi="標楷體"/>
+          <w:i/>
+          <w:sz w:val="32"/>
+          <w:szCs w:val="32"/>
+        </w:rPr>
+        <w:t>g</w:t>
+      </w:r>
+      <w:r>
+        <w:rPr>
+          <w:rFonts w:ascii="Times New Roman" w:eastAsia="標楷體" w:hAnsi="標楷體"/>
+          <w:sz w:val="32"/>
+          <w:szCs w:val="32"/>
+        </w:rPr>
+        <w:t>(</w:t>
+      </w:r>
+      <w:proofErr w:type="spellStart"/>
+      <w:r>
+        <w:rPr>
+          <w:rFonts w:ascii="Times New Roman" w:eastAsia="標楷體" w:hAnsi="標楷體"/>
+          <w:i/>
+          <w:sz w:val="32"/>
+          <w:szCs w:val="32"/>
+        </w:rPr>
+        <w:t>x</w:t>
+      </w:r>
+      <w:r>
+        <w:rPr>
+          <w:rFonts w:ascii="Times New Roman" w:eastAsia="標楷體" w:hAnsi="標楷體"/>
+          <w:sz w:val="32"/>
+          <w:szCs w:val="32"/>
+        </w:rPr>
+        <w:t>,</w:t>
+      </w:r>
+      <w:r>
+        <w:rPr>
+          <w:rFonts w:ascii="Times New Roman" w:eastAsia="標楷體" w:hAnsi="標楷體"/>
+          <w:i/>
+          <w:sz w:val="32"/>
+          <w:szCs w:val="32"/>
+        </w:rPr>
+        <w:t>y</w:t>
+      </w:r>
+      <w:proofErr w:type="spellEnd"/>
+      <w:r>
+        <w:rPr>
+          <w:rFonts w:ascii="Times New Roman" w:eastAsia="標楷體" w:hAnsi="標楷體"/>
+          <w:sz w:val="32"/>
+          <w:szCs w:val="32"/>
+        </w:rPr>
+        <w:t>)</w:t>
+      </w:r>
+      <w:r>
+        <w:rPr>
+          <w:rFonts w:ascii="Times New Roman" w:eastAsia="標楷體" w:hAnsi="標楷體"/>
+          <w:sz w:val="32"/>
+          <w:szCs w:val="32"/>
+        </w:rPr>
+        <w:t xml:space="preserve"> = H[</w:t>
       </w:r>
       <w:r>
         <w:rPr>
@@ -365,6 +789,7 @@
         </w:rPr>
         <w:t>(</w:t>
       </w:r>
+      <w:proofErr w:type="spellStart"/>
       <w:r>
         <w:rPr>
           <w:rFonts w:ascii="Times New Roman" w:eastAsia="標楷體" w:hAnsi="標楷體"/>
@@ -391,6 +816,7 @@
         </w:rPr>
         <w:t>y</w:t>
       </w:r>
+      <w:proofErr w:type="spellEnd"/>
       <w:r>
         <w:rPr>
           <w:rFonts w:ascii="Times New Roman" w:eastAsia="標楷體" w:hAnsi="標楷體"/>
@@ -401,11 +827,226 @@
       </w:r>
       <w:r>
         <w:rPr>
+          <w:rFonts w:ascii="Times New Roman" w:eastAsia="標楷體" w:hAnsi="標楷體"/>
+          <w:sz w:val="32"/>
+          <w:szCs w:val="32"/>
+        </w:rPr>
+        <w:t>]</w:t>
+      </w:r>
+      <w:r>
+        <w:rPr>
           <w:rFonts w:ascii="Times New Roman" w:eastAsia="標楷體" w:hAnsi="標楷體" w:hint="eastAsia"/>
           <w:sz w:val="32"/>
           <w:szCs w:val="32"/>
         </w:rPr>
-        <w:t>，</w:t>
+        <w:t>，假設</w:t>
+      </w:r>
+      <w:r>
+        <w:rPr>
+          <w:rFonts w:ascii="Times New Roman" w:eastAsia="標楷體" w:hAnsi="標楷體"/>
+          <w:i/>
+          <w:sz w:val="32"/>
+          <w:szCs w:val="32"/>
+        </w:rPr>
+        <w:t>f</w:t>
+      </w:r>
+      <w:r>
+        <w:rPr>
+          <w:rFonts w:ascii="Times New Roman" w:eastAsia="標楷體" w:hAnsi="標楷體"/>
+          <w:sz w:val="32"/>
+          <w:szCs w:val="32"/>
+        </w:rPr>
+        <w:t>(</w:t>
+      </w:r>
+      <w:proofErr w:type="spellStart"/>
+      <w:r>
+        <w:rPr>
+          <w:rFonts w:ascii="Times New Roman" w:eastAsia="標楷體" w:hAnsi="標楷體"/>
+          <w:i/>
+          <w:sz w:val="32"/>
+          <w:szCs w:val="32"/>
+        </w:rPr>
+        <w:t>x</w:t>
+      </w:r>
+      <w:r>
+        <w:rPr>
+          <w:rFonts w:ascii="Times New Roman" w:eastAsia="標楷體" w:hAnsi="標楷體"/>
+          <w:sz w:val="32"/>
+          <w:szCs w:val="32"/>
+        </w:rPr>
+        <w:t>,</w:t>
+      </w:r>
+      <w:r>
+        <w:rPr>
+          <w:rFonts w:ascii="Times New Roman" w:eastAsia="標楷體" w:hAnsi="標楷體"/>
+          <w:i/>
+          <w:sz w:val="32"/>
+          <w:szCs w:val="32"/>
+        </w:rPr>
+        <w:t>y</w:t>
+      </w:r>
+      <w:proofErr w:type="spellEnd"/>
+      <w:r>
+        <w:rPr>
+          <w:rFonts w:ascii="Times New Roman" w:eastAsia="標楷體" w:hAnsi="標楷體"/>
+          <w:sz w:val="32"/>
+          <w:szCs w:val="32"/>
+        </w:rPr>
+        <w:t xml:space="preserve">) </w:t>
+      </w:r>
+      <w:r>
+        <w:rPr>
+          <w:rFonts w:ascii="Times New Roman" w:eastAsia="標楷體" w:hAnsi="標楷體"/>
+          <w:sz w:val="32"/>
+          <w:szCs w:val="32"/>
+        </w:rPr>
+        <w:t xml:space="preserve">= </w:t>
+      </w:r>
+      <w:r>
+        <w:rPr>
+          <w:rFonts w:ascii="Times New Roman" w:eastAsia="標楷體" w:hAnsi="標楷體"/>
+          <w:i/>
+          <w:sz w:val="32"/>
+          <w:szCs w:val="32"/>
+        </w:rPr>
+        <w:t>f</w:t>
+      </w:r>
+      <w:r>
+        <w:rPr>
+          <w:rFonts w:ascii="Times New Roman" w:eastAsia="標楷體" w:hAnsi="標楷體"/>
+          <w:sz w:val="32"/>
+          <w:szCs w:val="32"/>
+        </w:rPr>
+        <w:t>(</w:t>
+      </w:r>
+      <w:r>
+        <w:rPr>
+          <w:rFonts w:ascii="Times New Roman" w:eastAsia="標楷體" w:hAnsi="標楷體"/>
+          <w:i/>
+          <w:sz w:val="32"/>
+          <w:szCs w:val="32"/>
+        </w:rPr>
+        <w:t>x</w:t>
+      </w:r>
+      <w:r>
+        <w:rPr>
+          <w:rFonts w:ascii="Times New Roman" w:eastAsia="標楷體" w:hAnsi="標楷體"/>
+          <w:i/>
+          <w:sz w:val="32"/>
+          <w:szCs w:val="32"/>
+          <w:vertAlign w:val="subscript"/>
+        </w:rPr>
+        <w:t>i</w:t>
+      </w:r>
+      <w:r>
+        <w:rPr>
+          <w:rFonts w:ascii="Times New Roman" w:eastAsia="標楷體" w:hAnsi="標楷體"/>
+          <w:sz w:val="32"/>
+          <w:szCs w:val="32"/>
+        </w:rPr>
+        <w:t xml:space="preserve">, </w:t>
+      </w:r>
+      <w:proofErr w:type="spellStart"/>
+      <w:r>
+        <w:rPr>
+          <w:rFonts w:ascii="Times New Roman" w:eastAsia="標楷體" w:hAnsi="標楷體"/>
+          <w:i/>
+          <w:sz w:val="32"/>
+          <w:szCs w:val="32"/>
+        </w:rPr>
+        <w:t>y</w:t>
+      </w:r>
+      <w:r>
+        <w:rPr>
+          <w:rFonts w:ascii="Times New Roman" w:eastAsia="標楷體" w:hAnsi="標楷體"/>
+          <w:i/>
+          <w:sz w:val="32"/>
+          <w:szCs w:val="32"/>
+          <w:vertAlign w:val="subscript"/>
+        </w:rPr>
+        <w:t>i</w:t>
+      </w:r>
+      <w:proofErr w:type="spellEnd"/>
+      <w:r>
+        <w:rPr>
+          <w:rFonts w:ascii="Times New Roman" w:eastAsia="標楷體" w:hAnsi="標楷體"/>
+          <w:sz w:val="32"/>
+          <w:szCs w:val="32"/>
+        </w:rPr>
+        <w:t xml:space="preserve">) + </w:t>
+      </w:r>
+      <w:r>
+        <w:rPr>
+          <w:rFonts w:ascii="Times New Roman" w:eastAsia="標楷體" w:hAnsi="標楷體"/>
+          <w:i/>
+          <w:sz w:val="32"/>
+          <w:szCs w:val="32"/>
+        </w:rPr>
+        <w:t>f</w:t>
+      </w:r>
+      <w:r>
+        <w:rPr>
+          <w:rFonts w:ascii="Times New Roman" w:eastAsia="標楷體" w:hAnsi="標楷體"/>
+          <w:sz w:val="32"/>
+          <w:szCs w:val="32"/>
+        </w:rPr>
+        <w:t>(</w:t>
+      </w:r>
+      <w:proofErr w:type="spellStart"/>
+      <w:r>
+        <w:rPr>
+          <w:rFonts w:ascii="Times New Roman" w:eastAsia="標楷體" w:hAnsi="標楷體"/>
+          <w:i/>
+          <w:sz w:val="32"/>
+          <w:szCs w:val="32"/>
+        </w:rPr>
+        <w:t>x</w:t>
+      </w:r>
+      <w:r>
+        <w:rPr>
+          <w:rFonts w:ascii="Times New Roman" w:eastAsia="標楷體" w:hAnsi="標楷體"/>
+          <w:i/>
+          <w:sz w:val="32"/>
+          <w:szCs w:val="32"/>
+          <w:vertAlign w:val="subscript"/>
+        </w:rPr>
+        <w:t>j</w:t>
+      </w:r>
+      <w:r>
+        <w:rPr>
+          <w:rFonts w:ascii="Times New Roman" w:eastAsia="標楷體" w:hAnsi="標楷體"/>
+          <w:sz w:val="32"/>
+          <w:szCs w:val="32"/>
+        </w:rPr>
+        <w:t>,</w:t>
+      </w:r>
+      <w:r>
+        <w:rPr>
+          <w:rFonts w:ascii="Times New Roman" w:eastAsia="標楷體" w:hAnsi="標楷體"/>
+          <w:i/>
+          <w:sz w:val="32"/>
+          <w:szCs w:val="32"/>
+        </w:rPr>
+        <w:t>y</w:t>
+      </w:r>
+      <w:r>
+        <w:rPr>
+          <w:rFonts w:ascii="Times New Roman" w:eastAsia="標楷體" w:hAnsi="標楷體"/>
+          <w:i/>
+          <w:sz w:val="32"/>
+          <w:szCs w:val="32"/>
+          <w:vertAlign w:val="subscript"/>
+        </w:rPr>
+        <w:t>j</w:t>
+      </w:r>
+      <w:proofErr w:type="spellEnd"/>
+      <w:r>
+        <w:rPr>
+          <w:rFonts w:ascii="Times New Roman" w:eastAsia="標楷體" w:hAnsi="標楷體"/>
+          <w:sz w:val="32"/>
+          <w:szCs w:val="32"/>
+        </w:rPr>
+        <w:t>)</w:t>
       </w:r>
       <w:r>
         <w:rPr>
@@ -413,12 +1054,11 @@
           <w:sz w:val="32"/>
           <w:szCs w:val="32"/>
         </w:rPr>
-        <w:t>輸出圖為</w:t>
-      </w:r>
-      <w:r>
-        <w:rPr>
-          <w:rFonts w:ascii="Times New Roman" w:eastAsia="標楷體" w:hAnsi="標楷體"/>
-          <w:i/>
+        <w:t>，且</w:t>
+      </w:r>
+      <w:r>
+        <w:rPr>
+          <w:rFonts w:ascii="Times New Roman" w:eastAsia="標楷體" w:hAnsi="標楷體"/>
           <w:sz w:val="32"/>
           <w:szCs w:val="32"/>
         </w:rPr>
@@ -432,6 +1072,7 @@
         </w:rPr>
         <w:t>(</w:t>
       </w:r>
+      <w:proofErr w:type="spellStart"/>
       <w:r>
         <w:rPr>
           <w:rFonts w:ascii="Times New Roman" w:eastAsia="標楷體" w:hAnsi="標楷體"/>
@@ -458,21 +1099,22 @@
         </w:rPr>
         <w:t>y</w:t>
       </w:r>
-      <w:r>
-        <w:rPr>
-          <w:rFonts w:ascii="Times New Roman" w:eastAsia="標楷體" w:hAnsi="標楷體"/>
-          <w:sz w:val="32"/>
-          <w:szCs w:val="32"/>
-        </w:rPr>
-        <w:t>)</w:t>
-      </w:r>
-      <w:r>
-        <w:rPr>
-          <w:rFonts w:ascii="Times New Roman" w:eastAsia="標楷體" w:hAnsi="標楷體" w:hint="eastAsia"/>
-          <w:sz w:val="32"/>
-          <w:szCs w:val="32"/>
-        </w:rPr>
-        <w:t>，且</w:t>
+      <w:proofErr w:type="spellEnd"/>
+      <w:r>
+        <w:rPr>
+          <w:rFonts w:ascii="Times New Roman" w:eastAsia="標楷體" w:hAnsi="標楷體"/>
+          <w:sz w:val="32"/>
+          <w:szCs w:val="32"/>
+        </w:rPr>
+        <w:t xml:space="preserve">) </w:t>
+      </w:r>
+      <w:r>
+        <w:rPr>
+          <w:rFonts w:ascii="Times New Roman" w:eastAsia="標楷體" w:hAnsi="標楷體"/>
+          <w:sz w:val="32"/>
+          <w:szCs w:val="32"/>
+        </w:rPr>
+        <w:t xml:space="preserve">= </w:t>
       </w:r>
       <w:r>
         <w:rPr>
@@ -503,6 +1145,90 @@
       <w:r>
         <w:rPr>
           <w:rFonts w:ascii="Times New Roman" w:eastAsia="標楷體" w:hAnsi="標楷體"/>
+          <w:i/>
+          <w:sz w:val="32"/>
+          <w:szCs w:val="32"/>
+          <w:vertAlign w:val="subscript"/>
+        </w:rPr>
+        <w:t>i</w:t>
+      </w:r>
+      <w:r>
+        <w:rPr>
+          <w:rFonts w:ascii="Times New Roman" w:eastAsia="標楷體" w:hAnsi="標楷體"/>
+          <w:sz w:val="32"/>
+          <w:szCs w:val="32"/>
+        </w:rPr>
+        <w:t xml:space="preserve">, </w:t>
+      </w:r>
+      <w:proofErr w:type="spellStart"/>
+      <w:r>
+        <w:rPr>
+          <w:rFonts w:ascii="Times New Roman" w:eastAsia="標楷體" w:hAnsi="標楷體"/>
+          <w:i/>
+          <w:sz w:val="32"/>
+          <w:szCs w:val="32"/>
+        </w:rPr>
+        <w:t>y</w:t>
+      </w:r>
+      <w:r>
+        <w:rPr>
+          <w:rFonts w:ascii="Times New Roman" w:eastAsia="標楷體" w:hAnsi="標楷體"/>
+          <w:i/>
+          <w:sz w:val="32"/>
+          <w:szCs w:val="32"/>
+          <w:vertAlign w:val="subscript"/>
+        </w:rPr>
+        <w:t>i</w:t>
+      </w:r>
+      <w:proofErr w:type="spellEnd"/>
+      <w:r>
+        <w:rPr>
+          <w:rFonts w:ascii="Times New Roman" w:eastAsia="標楷體" w:hAnsi="標楷體"/>
+          <w:sz w:val="32"/>
+          <w:szCs w:val="32"/>
+        </w:rPr>
+        <w:t>) +</w:t>
+      </w:r>
+      <w:r>
+        <w:rPr>
+          <w:rFonts w:ascii="Times New Roman" w:eastAsia="標楷體" w:hAnsi="標楷體"/>
+          <w:i/>
+          <w:sz w:val="32"/>
+          <w:szCs w:val="32"/>
+        </w:rPr>
+        <w:t>g</w:t>
+      </w:r>
+      <w:r>
+        <w:rPr>
+          <w:rFonts w:ascii="Times New Roman" w:eastAsia="標楷體" w:hAnsi="標楷體"/>
+          <w:sz w:val="32"/>
+          <w:szCs w:val="32"/>
+        </w:rPr>
+        <w:t>(</w:t>
+      </w:r>
+      <w:proofErr w:type="spellStart"/>
+      <w:r>
+        <w:rPr>
+          <w:rFonts w:ascii="Times New Roman" w:eastAsia="標楷體" w:hAnsi="標楷體"/>
+          <w:i/>
+          <w:sz w:val="32"/>
+          <w:szCs w:val="32"/>
+        </w:rPr>
+        <w:t>x</w:t>
+      </w:r>
+      <w:r>
+        <w:rPr>
+          <w:rFonts w:ascii="Times New Roman" w:eastAsia="標楷體" w:hAnsi="標楷體"/>
+          <w:i/>
+          <w:sz w:val="32"/>
+          <w:szCs w:val="32"/>
+          <w:vertAlign w:val="subscript"/>
+        </w:rPr>
+        <w:t>j</w:t>
+      </w:r>
+      <w:r>
+        <w:rPr>
+          <w:rFonts w:ascii="Times New Roman" w:eastAsia="標楷體" w:hAnsi="標楷體"/>
           <w:sz w:val="32"/>
           <w:szCs w:val="32"/>
         </w:rPr>
@@ -520,487 +1246,14 @@
       <w:r>
         <w:rPr>
           <w:rFonts w:ascii="Times New Roman" w:eastAsia="標楷體" w:hAnsi="標楷體"/>
-          <w:sz w:val="32"/>
-          <w:szCs w:val="32"/>
-        </w:rPr>
-        <w:t>)</w:t>
-      </w:r>
-      <w:r>
-        <w:rPr>
-          <w:rFonts w:ascii="Times New Roman" w:eastAsia="標楷體" w:hAnsi="標楷體"/>
-          <w:sz w:val="32"/>
-          <w:szCs w:val="32"/>
-        </w:rPr>
-        <w:t xml:space="preserve"> = H[</w:t>
-      </w:r>
-      <w:r>
-        <w:rPr>
-          <w:rFonts w:ascii="Times New Roman" w:eastAsia="標楷體" w:hAnsi="標楷體"/>
-          <w:i/>
-          <w:sz w:val="32"/>
-          <w:szCs w:val="32"/>
-        </w:rPr>
-        <w:t>f</w:t>
-      </w:r>
-      <w:r>
-        <w:rPr>
-          <w:rFonts w:ascii="Times New Roman" w:eastAsia="標楷體" w:hAnsi="標楷體"/>
-          <w:sz w:val="32"/>
-          <w:szCs w:val="32"/>
-        </w:rPr>
-        <w:t>(</w:t>
-      </w:r>
-      <w:r>
-        <w:rPr>
-          <w:rFonts w:ascii="Times New Roman" w:eastAsia="標楷體" w:hAnsi="標楷體"/>
-          <w:i/>
-          <w:sz w:val="32"/>
-          <w:szCs w:val="32"/>
-        </w:rPr>
-        <w:t>x</w:t>
-      </w:r>
-      <w:r>
-        <w:rPr>
-          <w:rFonts w:ascii="Times New Roman" w:eastAsia="標楷體" w:hAnsi="標楷體"/>
-          <w:sz w:val="32"/>
-          <w:szCs w:val="32"/>
-        </w:rPr>
-        <w:t>,</w:t>
-      </w:r>
-      <w:r>
-        <w:rPr>
-          <w:rFonts w:ascii="Times New Roman" w:eastAsia="標楷體" w:hAnsi="標楷體"/>
-          <w:i/>
-          <w:sz w:val="32"/>
-          <w:szCs w:val="32"/>
-        </w:rPr>
-        <w:t>y</w:t>
-      </w:r>
-      <w:r>
-        <w:rPr>
-          <w:rFonts w:ascii="Times New Roman" w:eastAsia="標楷體" w:hAnsi="標楷體"/>
-          <w:sz w:val="32"/>
-          <w:szCs w:val="32"/>
-        </w:rPr>
-        <w:t>)</w:t>
-      </w:r>
-      <w:r>
-        <w:rPr>
-          <w:rFonts w:ascii="Times New Roman" w:eastAsia="標楷體" w:hAnsi="標楷體"/>
-          <w:sz w:val="32"/>
-          <w:szCs w:val="32"/>
-        </w:rPr>
-        <w:t>]</w:t>
-      </w:r>
-      <w:r>
-        <w:rPr>
-          <w:rFonts w:ascii="Times New Roman" w:eastAsia="標楷體" w:hAnsi="標楷體" w:hint="eastAsia"/>
-          <w:sz w:val="32"/>
-          <w:szCs w:val="32"/>
-        </w:rPr>
-        <w:t>，假設</w:t>
-      </w:r>
-      <w:r>
-        <w:rPr>
-          <w:rFonts w:ascii="Times New Roman" w:eastAsia="標楷體" w:hAnsi="標楷體"/>
-          <w:i/>
-          <w:sz w:val="32"/>
-          <w:szCs w:val="32"/>
-        </w:rPr>
-        <w:t>f</w:t>
-      </w:r>
-      <w:r>
-        <w:rPr>
-          <w:rFonts w:ascii="Times New Roman" w:eastAsia="標楷體" w:hAnsi="標楷體"/>
-          <w:sz w:val="32"/>
-          <w:szCs w:val="32"/>
-        </w:rPr>
-        <w:t>(</w:t>
-      </w:r>
-      <w:r>
-        <w:rPr>
-          <w:rFonts w:ascii="Times New Roman" w:eastAsia="標楷體" w:hAnsi="標楷體"/>
-          <w:i/>
-          <w:sz w:val="32"/>
-          <w:szCs w:val="32"/>
-        </w:rPr>
-        <w:t>x</w:t>
-      </w:r>
-      <w:r>
-        <w:rPr>
-          <w:rFonts w:ascii="Times New Roman" w:eastAsia="標楷體" w:hAnsi="標楷體"/>
-          <w:sz w:val="32"/>
-          <w:szCs w:val="32"/>
-        </w:rPr>
-        <w:t>,</w:t>
-      </w:r>
-      <w:r>
-        <w:rPr>
-          <w:rFonts w:ascii="Times New Roman" w:eastAsia="標楷體" w:hAnsi="標楷體"/>
-          <w:i/>
-          <w:sz w:val="32"/>
-          <w:szCs w:val="32"/>
-        </w:rPr>
-        <w:t>y</w:t>
-      </w:r>
-      <w:r>
-        <w:rPr>
-          <w:rFonts w:ascii="Times New Roman" w:eastAsia="標楷體" w:hAnsi="標楷體"/>
-          <w:sz w:val="32"/>
-          <w:szCs w:val="32"/>
-        </w:rPr>
-        <w:t xml:space="preserve">) </w:t>
-      </w:r>
-      <w:r>
-        <w:rPr>
-          <w:rFonts w:ascii="Times New Roman" w:eastAsia="標楷體" w:hAnsi="標楷體"/>
-          <w:sz w:val="32"/>
-          <w:szCs w:val="32"/>
-        </w:rPr>
-        <w:t xml:space="preserve">= </w:t>
-      </w:r>
-      <w:r>
-        <w:rPr>
-          <w:rFonts w:ascii="Times New Roman" w:eastAsia="標楷體" w:hAnsi="標楷體"/>
-          <w:i/>
-          <w:sz w:val="32"/>
-          <w:szCs w:val="32"/>
-        </w:rPr>
-        <w:t>f</w:t>
-      </w:r>
-      <w:r>
-        <w:rPr>
-          <w:rFonts w:ascii="Times New Roman" w:eastAsia="標楷體" w:hAnsi="標楷體"/>
-          <w:sz w:val="32"/>
-          <w:szCs w:val="32"/>
-        </w:rPr>
-        <w:t>(</w:t>
-      </w:r>
-      <w:r>
-        <w:rPr>
-          <w:rFonts w:ascii="Times New Roman" w:eastAsia="標楷體" w:hAnsi="標楷體"/>
-          <w:i/>
-          <w:sz w:val="32"/>
-          <w:szCs w:val="32"/>
-        </w:rPr>
-        <w:t>x</w:t>
-      </w:r>
-      <w:r>
-        <w:rPr>
-          <w:rFonts w:ascii="Times New Roman" w:eastAsia="標楷體" w:hAnsi="標楷體"/>
           <w:i/>
           <w:sz w:val="32"/>
           <w:szCs w:val="32"/>
           <w:vertAlign w:val="subscript"/>
         </w:rPr>
-        <w:t>i</w:t>
-      </w:r>
-      <w:r>
-        <w:rPr>
-          <w:rFonts w:ascii="Times New Roman" w:eastAsia="標楷體" w:hAnsi="標楷體"/>
-          <w:sz w:val="32"/>
-          <w:szCs w:val="32"/>
-        </w:rPr>
-        <w:t xml:space="preserve">, </w:t>
-      </w:r>
-      <w:r>
-        <w:rPr>
-          <w:rFonts w:ascii="Times New Roman" w:eastAsia="標楷體" w:hAnsi="標楷體"/>
-          <w:i/>
-          <w:sz w:val="32"/>
-          <w:szCs w:val="32"/>
-        </w:rPr>
-        <w:t>y</w:t>
-      </w:r>
-      <w:r>
-        <w:rPr>
-          <w:rFonts w:ascii="Times New Roman" w:eastAsia="標楷體" w:hAnsi="標楷體"/>
-          <w:i/>
-          <w:sz w:val="32"/>
-          <w:szCs w:val="32"/>
-          <w:vertAlign w:val="subscript"/>
-        </w:rPr>
-        <w:t>i</w:t>
-      </w:r>
-      <w:r>
-        <w:rPr>
-          <w:rFonts w:ascii="Times New Roman" w:eastAsia="標楷體" w:hAnsi="標楷體"/>
-          <w:sz w:val="32"/>
-          <w:szCs w:val="32"/>
-        </w:rPr>
-        <w:t xml:space="preserve">) + </w:t>
-      </w:r>
-      <w:r>
-        <w:rPr>
-          <w:rFonts w:ascii="Times New Roman" w:eastAsia="標楷體" w:hAnsi="標楷體"/>
-          <w:i/>
-          <w:sz w:val="32"/>
-          <w:szCs w:val="32"/>
-        </w:rPr>
-        <w:t>f</w:t>
-      </w:r>
-      <w:r>
-        <w:rPr>
-          <w:rFonts w:ascii="Times New Roman" w:eastAsia="標楷體" w:hAnsi="標楷體"/>
-          <w:sz w:val="32"/>
-          <w:szCs w:val="32"/>
-        </w:rPr>
-        <w:t>(</w:t>
-      </w:r>
-      <w:r>
-        <w:rPr>
-          <w:rFonts w:ascii="Times New Roman" w:eastAsia="標楷體" w:hAnsi="標楷體"/>
-          <w:i/>
-          <w:sz w:val="32"/>
-          <w:szCs w:val="32"/>
-        </w:rPr>
-        <w:t>x</w:t>
-      </w:r>
-      <w:r>
-        <w:rPr>
-          <w:rFonts w:ascii="Times New Roman" w:eastAsia="標楷體" w:hAnsi="標楷體"/>
-          <w:i/>
-          <w:sz w:val="32"/>
-          <w:szCs w:val="32"/>
-          <w:vertAlign w:val="subscript"/>
-        </w:rPr>
         <w:t>j</w:t>
       </w:r>
-      <w:r>
-        <w:rPr>
-          <w:rFonts w:ascii="Times New Roman" w:eastAsia="標楷體" w:hAnsi="標楷體"/>
-          <w:sz w:val="32"/>
-          <w:szCs w:val="32"/>
-        </w:rPr>
-        <w:t>,</w:t>
-      </w:r>
-      <w:r>
-        <w:rPr>
-          <w:rFonts w:ascii="Times New Roman" w:eastAsia="標楷體" w:hAnsi="標楷體"/>
-          <w:i/>
-          <w:sz w:val="32"/>
-          <w:szCs w:val="32"/>
-        </w:rPr>
-        <w:t>y</w:t>
-      </w:r>
-      <w:r>
-        <w:rPr>
-          <w:rFonts w:ascii="Times New Roman" w:eastAsia="標楷體" w:hAnsi="標楷體"/>
-          <w:i/>
-          <w:sz w:val="32"/>
-          <w:szCs w:val="32"/>
-          <w:vertAlign w:val="subscript"/>
-        </w:rPr>
-        <w:t>j</w:t>
-      </w:r>
-      <w:r>
-        <w:rPr>
-          <w:rFonts w:ascii="Times New Roman" w:eastAsia="標楷體" w:hAnsi="標楷體"/>
-          <w:sz w:val="32"/>
-          <w:szCs w:val="32"/>
-        </w:rPr>
-        <w:t>)</w:t>
-      </w:r>
-      <w:r>
-        <w:rPr>
-          <w:rFonts w:ascii="Times New Roman" w:eastAsia="標楷體" w:hAnsi="標楷體" w:hint="eastAsia"/>
-          <w:sz w:val="32"/>
-          <w:szCs w:val="32"/>
-        </w:rPr>
-        <w:t>，且</w:t>
-      </w:r>
-      <w:r>
-        <w:rPr>
-          <w:rFonts w:ascii="Times New Roman" w:eastAsia="標楷體" w:hAnsi="標楷體"/>
-          <w:sz w:val="32"/>
-          <w:szCs w:val="32"/>
-        </w:rPr>
-        <w:t>g</w:t>
-      </w:r>
-      <w:r>
-        <w:rPr>
-          <w:rFonts w:ascii="Times New Roman" w:eastAsia="標楷體" w:hAnsi="標楷體"/>
-          <w:sz w:val="32"/>
-          <w:szCs w:val="32"/>
-        </w:rPr>
-        <w:t>(</w:t>
-      </w:r>
-      <w:r>
-        <w:rPr>
-          <w:rFonts w:ascii="Times New Roman" w:eastAsia="標楷體" w:hAnsi="標楷體"/>
-          <w:i/>
-          <w:sz w:val="32"/>
-          <w:szCs w:val="32"/>
-        </w:rPr>
-        <w:t>x</w:t>
-      </w:r>
-      <w:r>
-        <w:rPr>
-          <w:rFonts w:ascii="Times New Roman" w:eastAsia="標楷體" w:hAnsi="標楷體"/>
-          <w:sz w:val="32"/>
-          <w:szCs w:val="32"/>
-        </w:rPr>
-        <w:t>,</w:t>
-      </w:r>
-      <w:r>
-        <w:rPr>
-          <w:rFonts w:ascii="Times New Roman" w:eastAsia="標楷體" w:hAnsi="標楷體"/>
-          <w:i/>
-          <w:sz w:val="32"/>
-          <w:szCs w:val="32"/>
-        </w:rPr>
-        <w:t>y</w:t>
-      </w:r>
-      <w:r>
-        <w:rPr>
-          <w:rFonts w:ascii="Times New Roman" w:eastAsia="標楷體" w:hAnsi="標楷體"/>
-          <w:sz w:val="32"/>
-          <w:szCs w:val="32"/>
-        </w:rPr>
-        <w:t xml:space="preserve">) </w:t>
-      </w:r>
-      <w:r>
-        <w:rPr>
-          <w:rFonts w:ascii="Times New Roman" w:eastAsia="標楷體" w:hAnsi="標楷體"/>
-          <w:sz w:val="32"/>
-          <w:szCs w:val="32"/>
-        </w:rPr>
-        <w:t xml:space="preserve">= </w:t>
-      </w:r>
-      <w:r>
-        <w:rPr>
-          <w:rFonts w:ascii="Times New Roman" w:eastAsia="標楷體" w:hAnsi="標楷體"/>
-          <w:i/>
-          <w:sz w:val="32"/>
-          <w:szCs w:val="32"/>
-        </w:rPr>
-        <w:t>g</w:t>
-      </w:r>
-      <w:r>
-        <w:rPr>
-          <w:rFonts w:ascii="Times New Roman" w:eastAsia="標楷體" w:hAnsi="標楷體"/>
-          <w:sz w:val="32"/>
-          <w:szCs w:val="32"/>
-        </w:rPr>
-        <w:t>(</w:t>
-      </w:r>
-      <w:r>
-        <w:rPr>
-          <w:rFonts w:ascii="Times New Roman" w:eastAsia="標楷體" w:hAnsi="標楷體"/>
-          <w:i/>
-          <w:sz w:val="32"/>
-          <w:szCs w:val="32"/>
-        </w:rPr>
-        <w:t>x</w:t>
-      </w:r>
-      <w:r>
-        <w:rPr>
-          <w:rFonts w:ascii="Times New Roman" w:eastAsia="標楷體" w:hAnsi="標楷體"/>
-          <w:i/>
-          <w:sz w:val="32"/>
-          <w:szCs w:val="32"/>
-          <w:vertAlign w:val="subscript"/>
-        </w:rPr>
-        <w:t>i</w:t>
-      </w:r>
-      <w:r>
-        <w:rPr>
-          <w:rFonts w:ascii="Times New Roman" w:eastAsia="標楷體" w:hAnsi="標楷體"/>
-          <w:sz w:val="32"/>
-          <w:szCs w:val="32"/>
-        </w:rPr>
-        <w:t xml:space="preserve">, </w:t>
-      </w:r>
-      <w:r>
-        <w:rPr>
-          <w:rFonts w:ascii="Times New Roman" w:eastAsia="標楷體" w:hAnsi="標楷體"/>
-          <w:i/>
-          <w:sz w:val="32"/>
-          <w:szCs w:val="32"/>
-        </w:rPr>
-        <w:t>y</w:t>
-      </w:r>
-      <w:r>
-        <w:rPr>
-          <w:rFonts w:ascii="Times New Roman" w:eastAsia="標楷體" w:hAnsi="標楷體"/>
-          <w:i/>
-          <w:sz w:val="32"/>
-          <w:szCs w:val="32"/>
-          <w:vertAlign w:val="subscript"/>
-        </w:rPr>
-        <w:t>i</w:t>
-      </w:r>
-      <w:r>
-        <w:rPr>
-          <w:rFonts w:ascii="Times New Roman" w:eastAsia="標楷體" w:hAnsi="標楷體"/>
-          <w:sz w:val="32"/>
-          <w:szCs w:val="32"/>
-        </w:rPr>
-        <w:t>) +</w:t>
-      </w:r>
-      <w:r>
-        <w:rPr>
-          <w:rFonts w:ascii="Times New Roman" w:eastAsia="標楷體" w:hAnsi="標楷體"/>
-          <w:i/>
-          <w:sz w:val="32"/>
-          <w:szCs w:val="32"/>
-        </w:rPr>
-        <w:t>g</w:t>
-      </w:r>
-      <w:r>
-        <w:rPr>
-          <w:rFonts w:ascii="Times New Roman" w:eastAsia="標楷體" w:hAnsi="標楷體"/>
-          <w:sz w:val="32"/>
-          <w:szCs w:val="32"/>
-        </w:rPr>
-        <w:t>(</w:t>
-      </w:r>
-      <w:r>
-        <w:rPr>
-          <w:rFonts w:ascii="Times New Roman" w:eastAsia="標楷體" w:hAnsi="標楷體"/>
-          <w:i/>
-          <w:sz w:val="32"/>
-          <w:szCs w:val="32"/>
-        </w:rPr>
-        <w:t>x</w:t>
-      </w:r>
-      <w:r>
-        <w:rPr>
-          <w:rFonts w:ascii="Times New Roman" w:eastAsia="標楷體" w:hAnsi="標楷體"/>
-          <w:i/>
-          <w:sz w:val="32"/>
-          <w:szCs w:val="32"/>
-          <w:vertAlign w:val="subscript"/>
-        </w:rPr>
-        <w:t>j</w:t>
-      </w:r>
-      <w:r>
-        <w:rPr>
-          <w:rFonts w:ascii="Times New Roman" w:eastAsia="標楷體" w:hAnsi="標楷體"/>
-          <w:sz w:val="32"/>
-          <w:szCs w:val="32"/>
-        </w:rPr>
-        <w:t>,</w:t>
-      </w:r>
-      <w:r>
-        <w:rPr>
-          <w:rFonts w:ascii="Times New Roman" w:eastAsia="標楷體" w:hAnsi="標楷體"/>
-          <w:i/>
-          <w:sz w:val="32"/>
-          <w:szCs w:val="32"/>
-        </w:rPr>
-        <w:t>y</w:t>
-      </w:r>
-      <w:r>
-        <w:rPr>
-          <w:rFonts w:ascii="Times New Roman" w:eastAsia="標楷體" w:hAnsi="標楷體"/>
-          <w:i/>
-          <w:sz w:val="32"/>
-          <w:szCs w:val="32"/>
-          <w:vertAlign w:val="subscript"/>
-        </w:rPr>
-        <w:t>j</w:t>
-      </w:r>
+      <w:proofErr w:type="spellEnd"/>
       <w:r>
         <w:rPr>
           <w:rFonts w:ascii="Times New Roman" w:eastAsia="標楷體" w:hAnsi="標楷體"/>
@@ -1040,6 +1293,7 @@
           <w:szCs w:val="32"/>
         </w:rPr>
       </w:pPr>
+      <w:proofErr w:type="gramStart"/>
       <w:r>
         <w:rPr>
           <w:rFonts w:ascii="Times New Roman" w:eastAsia="標楷體" w:hAnsi="標楷體"/>
@@ -1048,6 +1302,7 @@
         </w:rPr>
         <w:t>H[</w:t>
       </w:r>
+      <w:proofErr w:type="gramEnd"/>
       <w:r>
         <w:rPr>
           <w:rFonts w:ascii="Times New Roman" w:eastAsia="標楷體" w:hAnsi="標楷體"/>
@@ -1065,6 +1320,7 @@
         </w:rPr>
         <w:t>(</w:t>
       </w:r>
+      <w:proofErr w:type="spellStart"/>
       <w:r>
         <w:rPr>
           <w:rFonts w:ascii="Times New Roman" w:eastAsia="標楷體" w:hAnsi="標楷體"/>
@@ -1091,6 +1347,7 @@
         </w:rPr>
         <w:t>y</w:t>
       </w:r>
+      <w:proofErr w:type="spellEnd"/>
       <w:r>
         <w:rPr>
           <w:rFonts w:ascii="Times New Roman" w:eastAsia="標楷體" w:hAnsi="標楷體"/>
@@ -1151,6 +1408,7 @@
         </w:rPr>
         <w:t xml:space="preserve">, </w:t>
       </w:r>
+      <w:proofErr w:type="spellStart"/>
       <w:r>
         <w:rPr>
           <w:rFonts w:ascii="Times New Roman" w:eastAsia="標楷體" w:hAnsi="標楷體"/>
@@ -1170,6 +1428,7 @@
         </w:rPr>
         <w:t>i</w:t>
       </w:r>
+      <w:proofErr w:type="spellEnd"/>
       <w:r>
         <w:rPr>
           <w:rFonts w:ascii="Times New Roman" w:eastAsia="標楷體" w:hAnsi="標楷體"/>
@@ -1195,6 +1454,7 @@
         </w:rPr>
         <w:t>(</w:t>
       </w:r>
+      <w:proofErr w:type="spellStart"/>
       <w:r>
         <w:rPr>
           <w:rFonts w:ascii="Times New Roman" w:eastAsia="標楷體" w:hAnsi="標楷體"/>
@@ -1241,6 +1501,7 @@
         </w:rPr>
         <w:t>j</w:t>
       </w:r>
+      <w:proofErr w:type="spellEnd"/>
       <w:r>
         <w:rPr>
           <w:rFonts w:ascii="Times New Roman" w:eastAsia="標楷體" w:hAnsi="標楷體"/>
@@ -1267,8 +1528,18 @@
           <w:sz w:val="32"/>
           <w:szCs w:val="32"/>
         </w:rPr>
-        <w:t>= H[</w:t>
-      </w:r>
+        <w:t xml:space="preserve">= </w:t>
+      </w:r>
+      <w:proofErr w:type="gramStart"/>
+      <w:r>
+        <w:rPr>
+          <w:rFonts w:ascii="Times New Roman" w:eastAsia="標楷體" w:hAnsi="標楷體"/>
+          <w:sz w:val="32"/>
+          <w:szCs w:val="32"/>
+        </w:rPr>
+        <w:t>H[</w:t>
+      </w:r>
+      <w:proofErr w:type="gramEnd"/>
       <w:r>
         <w:rPr>
           <w:rFonts w:ascii="Times New Roman" w:eastAsia="標楷體" w:hAnsi="標楷體"/>
@@ -1313,6 +1584,7 @@
         </w:rPr>
         <w:t xml:space="preserve">, </w:t>
       </w:r>
+      <w:proofErr w:type="spellStart"/>
       <w:r>
         <w:rPr>
           <w:rFonts w:ascii="Times New Roman" w:eastAsia="標楷體" w:hAnsi="標楷體"/>
@@ -1332,6 +1604,7 @@
         </w:rPr>
         <w:t>i</w:t>
       </w:r>
+      <w:proofErr w:type="spellEnd"/>
       <w:r>
         <w:rPr>
           <w:rFonts w:ascii="Times New Roman" w:eastAsia="標楷體" w:hAnsi="標楷體"/>
@@ -1357,6 +1630,7 @@
         </w:rPr>
         <w:t>(</w:t>
       </w:r>
+      <w:proofErr w:type="spellStart"/>
       <w:r>
         <w:rPr>
           <w:rFonts w:ascii="Times New Roman" w:eastAsia="標楷體" w:hAnsi="標楷體"/>
@@ -1403,6 +1677,7 @@
         </w:rPr>
         <w:t>j</w:t>
       </w:r>
+      <w:proofErr w:type="spellEnd"/>
       <w:r>
         <w:rPr>
           <w:rFonts w:ascii="Times New Roman" w:eastAsia="標楷體" w:hAnsi="標楷體"/>
@@ -1431,6 +1706,7 @@
         </w:rPr>
         <w:t xml:space="preserve">= </w:t>
       </w:r>
+      <w:proofErr w:type="gramStart"/>
       <w:r>
         <w:rPr>
           <w:rFonts w:ascii="Times New Roman" w:eastAsia="標楷體" w:hAnsi="標楷體"/>
@@ -1448,6 +1724,7 @@
         </w:rPr>
         <w:t>(</w:t>
       </w:r>
+      <w:proofErr w:type="gramEnd"/>
       <w:r>
         <w:rPr>
           <w:rFonts w:ascii="Times New Roman" w:eastAsia="標楷體" w:hAnsi="標楷體"/>
@@ -1475,6 +1752,7 @@
         </w:rPr>
         <w:t xml:space="preserve">, </w:t>
       </w:r>
+      <w:proofErr w:type="spellStart"/>
       <w:r>
         <w:rPr>
           <w:rFonts w:ascii="Times New Roman" w:eastAsia="標楷體" w:hAnsi="標楷體"/>
@@ -1494,6 +1772,7 @@
         </w:rPr>
         <w:t>i</w:t>
       </w:r>
+      <w:proofErr w:type="spellEnd"/>
       <w:r>
         <w:rPr>
           <w:rFonts w:ascii="Times New Roman" w:eastAsia="標楷體" w:hAnsi="標楷體"/>
@@ -1519,6 +1798,7 @@
         </w:rPr>
         <w:t>(</w:t>
       </w:r>
+      <w:proofErr w:type="spellStart"/>
       <w:r>
         <w:rPr>
           <w:rFonts w:ascii="Times New Roman" w:eastAsia="標楷體" w:hAnsi="標楷體"/>
@@ -1565,6 +1845,7 @@
         </w:rPr>
         <w:t>j</w:t>
       </w:r>
+      <w:proofErr w:type="spellEnd"/>
       <w:r>
         <w:rPr>
           <w:rFonts w:ascii="Times New Roman" w:eastAsia="標楷體" w:hAnsi="標楷體"/>
@@ -1601,6 +1882,7 @@
         </w:rPr>
         <w:t>(</w:t>
       </w:r>
+      <w:proofErr w:type="spellStart"/>
       <w:r>
         <w:rPr>
           <w:rFonts w:ascii="Times New Roman" w:eastAsia="標楷體" w:hAnsi="標楷體"/>
@@ -1610,6 +1892,7 @@
         </w:rPr>
         <w:t>x</w:t>
       </w:r>
+      <w:proofErr w:type="gramStart"/>
       <w:r>
         <w:rPr>
           <w:rFonts w:ascii="Times New Roman" w:eastAsia="標楷體" w:hAnsi="標楷體"/>
@@ -1627,6 +1910,8 @@
         </w:rPr>
         <w:t>y</w:t>
       </w:r>
+      <w:proofErr w:type="spellEnd"/>
+      <w:proofErr w:type="gramEnd"/>
       <w:r>
         <w:rPr>
           <w:rFonts w:ascii="Times New Roman" w:eastAsia="標楷體" w:hAnsi="標楷體"/>
@@ -1641,7 +1926,7 @@
         <w:spacing w:line="440" w:lineRule="exact"/>
         <w:jc w:val="both"/>
         <w:rPr>
-          <w:rFonts w:ascii="Times New Roman" w:eastAsia="標楷體" w:hAnsi="Times New Roman" w:hint="eastAsia"/>
+          <w:rFonts w:ascii="Times New Roman" w:eastAsia="標楷體" w:hAnsi="Times New Roman"/>
           <w:sz w:val="32"/>
           <w:szCs w:val="32"/>
         </w:rPr>
@@ -1676,7 +1961,7 @@
         <w:spacing w:line="440" w:lineRule="exact"/>
         <w:jc w:val="both"/>
         <w:rPr>
-          <w:rFonts w:ascii="Times New Roman" w:eastAsia="標楷體" w:hAnsi="Times New Roman" w:hint="eastAsia"/>
+          <w:rFonts w:ascii="Times New Roman" w:eastAsia="標楷體" w:hAnsi="Times New Roman"/>
           <w:sz w:val="32"/>
           <w:szCs w:val="32"/>
         </w:rPr>
@@ -1687,18 +1972,36 @@
         <w:spacing w:line="440" w:lineRule="exact"/>
         <w:jc w:val="both"/>
         <w:rPr>
-          <w:rFonts w:ascii="Times New Roman" w:eastAsia="標楷體" w:hAnsi="Times New Roman" w:hint="eastAsia"/>
-          <w:sz w:val="32"/>
-          <w:szCs w:val="32"/>
-        </w:rPr>
-      </w:pPr>
-      <w:r>
-        <w:rPr>
-          <w:rFonts w:ascii="Times New Roman" w:eastAsia="標楷體" w:hAnsi="Times New Roman"/>
-          <w:sz w:val="32"/>
-          <w:szCs w:val="32"/>
-        </w:rPr>
-        <w:t>3. Ans:</w:t>
+          <w:rFonts w:ascii="Times New Roman" w:eastAsia="標楷體" w:hAnsi="Times New Roman"/>
+          <w:sz w:val="32"/>
+          <w:szCs w:val="32"/>
+        </w:rPr>
+      </w:pPr>
+      <w:r>
+        <w:rPr>
+          <w:rFonts w:ascii="Times New Roman" w:eastAsia="標楷體" w:hAnsi="Times New Roman"/>
+          <w:sz w:val="32"/>
+          <w:szCs w:val="32"/>
+        </w:rPr>
+        <w:t xml:space="preserve">3. </w:t>
+      </w:r>
+      <w:proofErr w:type="spellStart"/>
+      <w:r>
+        <w:rPr>
+          <w:rFonts w:ascii="Times New Roman" w:eastAsia="標楷體" w:hAnsi="Times New Roman"/>
+          <w:sz w:val="32"/>
+          <w:szCs w:val="32"/>
+        </w:rPr>
+        <w:t>Ans</w:t>
+      </w:r>
+      <w:proofErr w:type="spellEnd"/>
+      <w:r>
+        <w:rPr>
+          <w:rFonts w:ascii="Times New Roman" w:eastAsia="標楷體" w:hAnsi="Times New Roman"/>
+          <w:sz w:val="32"/>
+          <w:szCs w:val="32"/>
+        </w:rPr>
+        <w:t>:</w:t>
       </w:r>
     </w:p>
     <w:p>
@@ -1706,7 +2009,7 @@
         <w:spacing w:line="440" w:lineRule="exact"/>
         <w:jc w:val="both"/>
         <w:rPr>
-          <w:rFonts w:ascii="Times New Roman" w:eastAsia="標楷體" w:hAnsi="Times New Roman" w:hint="eastAsia"/>
+          <w:rFonts w:ascii="Times New Roman" w:eastAsia="標楷體" w:hAnsi="Times New Roman"/>
           <w:sz w:val="32"/>
           <w:szCs w:val="32"/>
         </w:rPr>
@@ -1755,6 +2058,9 @@
           <m:t>k</m:t>
         </m:r>
         <m:r>
+          <m:rPr>
+            <m:sty m:val="p"/>
+          </m:rPr>
           <w:rPr>
             <w:rFonts w:ascii="Cambria Math" w:eastAsia="標楷體" w:hAnsi="Cambria Math"/>
             <w:sz w:val="32"/>
@@ -1771,6 +2077,9 @@
           <m:t>0</m:t>
         </m:r>
         <m:r>
+          <m:rPr>
+            <m:sty m:val="p"/>
+          </m:rPr>
           <w:rPr>
             <w:rFonts w:ascii="Cambria Math" w:eastAsia="標楷體" w:hAnsi="Cambria Math"/>
             <w:sz w:val="32"/>
@@ -1787,6 +2096,9 @@
           <m:t>L-1</m:t>
         </m:r>
         <m:r>
+          <m:rPr>
+            <m:sty m:val="p"/>
+          </m:rPr>
           <w:rPr>
             <w:rFonts w:ascii="Cambria Math" w:eastAsia="標楷體" w:hAnsi="Cambria Math" w:cs="STIXGeneral-Italic"/>
             <w:sz w:val="32"/>
@@ -1809,16 +2121,16 @@
         <w:spacing w:line="440" w:lineRule="exact"/>
         <w:jc w:val="both"/>
         <w:rPr>
-          <w:rFonts w:ascii="Times New Roman" w:eastAsia="標楷體" w:hAnsi="Times New Roman" w:hint="eastAsia"/>
-          <w:sz w:val="32"/>
-          <w:szCs w:val="32"/>
-        </w:rPr>
-      </w:pPr>
-    </w:p>
-    <w:p>
-      <w:pPr>
-        <w:rPr>
-          <w:rFonts w:ascii="Times New Roman" w:eastAsia="標楷體" w:hAnsi="Times New Roman" w:hint="eastAsia"/>
+          <w:rFonts w:ascii="Times New Roman" w:eastAsia="標楷體" w:hAnsi="Times New Roman"/>
+          <w:sz w:val="32"/>
+          <w:szCs w:val="32"/>
+        </w:rPr>
+      </w:pPr>
+    </w:p>
+    <w:p>
+      <w:pPr>
+        <w:rPr>
+          <w:rFonts w:ascii="Times New Roman" w:eastAsia="標楷體" w:hAnsi="Times New Roman"/>
           <w:sz w:val="32"/>
           <w:szCs w:val="32"/>
         </w:rPr>
@@ -2023,15 +2335,7 @@
                     <w:sz w:val="32"/>
                     <w:szCs w:val="32"/>
                   </w:rPr>
-                  <m:t>,  &amp;</m:t>
-                </m:r>
-                <m:r>
-                  <w:rPr>
-                    <w:rFonts w:ascii="Cambria Math" w:eastAsia="標楷體" w:hAnsi="Cambria Math"/>
-                    <w:sz w:val="32"/>
-                    <w:szCs w:val="32"/>
-                  </w:rPr>
-                  <m:t>0≤r&lt;m</m:t>
+                  <m:t>,  &amp;0≤r&lt;m</m:t>
                 </m:r>
               </m:e>
               <m:e>
@@ -2041,23 +2345,7 @@
                     <w:sz w:val="32"/>
                     <w:szCs w:val="32"/>
                   </w:rPr>
-                  <m:t>k</m:t>
-                </m:r>
-                <m:r>
-                  <w:rPr>
-                    <w:rFonts w:ascii="Cambria Math" w:eastAsia="標楷體" w:hAnsi="Cambria Math"/>
-                    <w:sz w:val="32"/>
-                    <w:szCs w:val="32"/>
-                  </w:rPr>
-                  <m:t>,  &amp;</m:t>
-                </m:r>
-                <m:r>
-                  <w:rPr>
-                    <w:rFonts w:ascii="Cambria Math" w:eastAsia="標楷體" w:hAnsi="Cambria Math"/>
-                    <w:sz w:val="32"/>
-                    <w:szCs w:val="32"/>
-                  </w:rPr>
-                  <m:t xml:space="preserve">m≤r&lt;n </m:t>
+                  <m:t xml:space="preserve">k,  &amp;m≤r&lt;n </m:t>
                 </m:r>
                 <m:ctrlPr>
                   <w:rPr>
@@ -2180,15 +2468,7 @@
                     <w:sz w:val="32"/>
                     <w:szCs w:val="32"/>
                   </w:rPr>
-                  <m:t>,  &amp;</m:t>
-                </m:r>
-                <m:r>
-                  <w:rPr>
-                    <w:rFonts w:ascii="Cambria Math" w:eastAsia="標楷體" w:hAnsi="Cambria Math"/>
-                    <w:sz w:val="32"/>
-                    <w:szCs w:val="32"/>
-                  </w:rPr>
-                  <m:t>n≤r&lt;L-</m:t>
+                  <m:t>,  &amp;n≤r&lt;L-</m:t>
                 </m:r>
                 <m:r>
                   <w:rPr>
@@ -2294,14 +2574,6 @@
           <w:sz w:val="32"/>
           <w:szCs w:val="32"/>
         </w:rPr>
-        <w:fldChar w:fldCharType="separate"/>
-      </w:r>
-      <w:r>
-        <w:rPr>
-          <w:rFonts w:ascii="Times New Roman" w:eastAsia="標楷體" w:hAnsi="Times New Roman"/>
-          <w:sz w:val="32"/>
-          <w:szCs w:val="32"/>
-        </w:rPr>
         <w:fldChar w:fldCharType="end"/>
       </w:r>
     </w:p>
@@ -2310,7 +2582,7 @@
         <w:spacing w:line="440" w:lineRule="exact"/>
         <w:jc w:val="both"/>
         <w:rPr>
-          <w:rFonts w:ascii="Times New Roman" w:eastAsia="標楷體" w:hAnsi="Times New Roman" w:hint="eastAsia"/>
+          <w:rFonts w:ascii="Times New Roman" w:eastAsia="標楷體" w:hAnsi="Times New Roman"/>
           <w:sz w:val="32"/>
           <w:szCs w:val="32"/>
         </w:rPr>
@@ -2321,7 +2593,7 @@
         <w:spacing w:line="440" w:lineRule="exact"/>
         <w:jc w:val="both"/>
         <w:rPr>
-          <w:rFonts w:ascii="Times New Roman" w:eastAsia="標楷體" w:hAnsi="Times New Roman" w:hint="eastAsia"/>
+          <w:rFonts w:ascii="Times New Roman" w:eastAsia="標楷體" w:hAnsi="Times New Roman"/>
           <w:sz w:val="32"/>
           <w:szCs w:val="32"/>
         </w:rPr>
@@ -2538,7 +2810,7 @@
         <w:spacing w:line="440" w:lineRule="exact"/>
         <w:jc w:val="both"/>
         <w:rPr>
-          <w:rFonts w:ascii="Times New Roman" w:eastAsia="標楷體" w:hAnsi="Times New Roman" w:hint="eastAsia"/>
+          <w:rFonts w:ascii="Times New Roman" w:eastAsia="標楷體" w:hAnsi="Times New Roman"/>
           <w:sz w:val="32"/>
           <w:szCs w:val="32"/>
         </w:rPr>
@@ -2595,7 +2867,7 @@
         <w:spacing w:line="440" w:lineRule="exact"/>
         <w:jc w:val="both"/>
         <w:rPr>
-          <w:rFonts w:ascii="Times New Roman" w:eastAsia="標楷體" w:hAnsi="Times New Roman" w:hint="eastAsia"/>
+          <w:rFonts w:ascii="Times New Roman" w:eastAsia="標楷體" w:hAnsi="Times New Roman"/>
           <w:sz w:val="32"/>
           <w:szCs w:val="32"/>
         </w:rPr>
@@ -2663,6 +2935,14 @@
           <m:e>
             <m:r>
               <w:rPr>
+                <w:rFonts w:ascii="Cambria Math" w:eastAsia="標楷體" w:hAnsi="STIXGeneral-Italic" w:cs="STIXGeneral-Italic"/>
+                <w:sz w:val="32"/>
+                <w:szCs w:val="32"/>
+              </w:rPr>
+              <m:t>s</m:t>
+            </m:r>
+            <m:r>
+              <w:rPr>
                 <w:rFonts w:ascii="STIXGeneral-Italic" w:eastAsia="標楷體" w:hAnsi="STIXGeneral-Italic" w:cs="STIXGeneral-Italic"/>
                 <w:sz w:val="32"/>
                 <w:szCs w:val="32"/>
@@ -2703,7 +2983,7 @@
       <w:pPr>
         <w:jc w:val="both"/>
         <w:rPr>
-          <w:rFonts w:ascii="Times New Roman" w:eastAsia="標楷體" w:hAnsi="Times New Roman" w:hint="eastAsia"/>
+          <w:rFonts w:ascii="Times New Roman" w:eastAsia="標楷體" w:hAnsi="Times New Roman"/>
           <w:sz w:val="32"/>
           <w:szCs w:val="32"/>
         </w:rPr>
@@ -2955,7 +3235,7 @@
         <w:spacing w:line="440" w:lineRule="exact"/>
         <w:jc w:val="both"/>
         <w:rPr>
-          <w:rFonts w:ascii="Times New Roman" w:eastAsia="標楷體" w:hAnsi="Times New Roman" w:hint="eastAsia"/>
+          <w:rFonts w:ascii="Times New Roman" w:eastAsia="標楷體" w:hAnsi="Times New Roman"/>
           <w:sz w:val="32"/>
           <w:szCs w:val="32"/>
         </w:rPr>
@@ -2966,7 +3246,7 @@
         <w:spacing w:line="440" w:lineRule="exact"/>
         <w:jc w:val="both"/>
         <w:rPr>
-          <w:rFonts w:ascii="Times New Roman" w:eastAsia="標楷體" w:hAnsi="Times New Roman" w:hint="eastAsia"/>
+          <w:rFonts w:ascii="Times New Roman" w:eastAsia="標楷體" w:hAnsi="Times New Roman"/>
           <w:sz w:val="32"/>
           <w:szCs w:val="32"/>
         </w:rPr>
@@ -2988,7 +3268,25 @@
           <w:sz w:val="32"/>
           <w:szCs w:val="32"/>
         </w:rPr>
-        <w:t>4. Ans:</w:t>
+        <w:t xml:space="preserve">4. </w:t>
+      </w:r>
+      <w:proofErr w:type="spellStart"/>
+      <w:r>
+        <w:rPr>
+          <w:rFonts w:ascii="Times New Roman" w:eastAsia="標楷體" w:hAnsi="Times New Roman"/>
+          <w:sz w:val="32"/>
+          <w:szCs w:val="32"/>
+        </w:rPr>
+        <w:t>Ans</w:t>
+      </w:r>
+      <w:proofErr w:type="spellEnd"/>
+      <w:r>
+        <w:rPr>
+          <w:rFonts w:ascii="Times New Roman" w:eastAsia="標楷體" w:hAnsi="Times New Roman"/>
+          <w:sz w:val="32"/>
+          <w:szCs w:val="32"/>
+        </w:rPr>
+        <w:t>:</w:t>
       </w:r>
     </w:p>
     <w:p>
@@ -2996,7 +3294,7 @@
         <w:spacing w:line="440" w:lineRule="exact"/>
         <w:jc w:val="both"/>
         <w:rPr>
-          <w:rFonts w:ascii="Times New Roman" w:eastAsia="標楷體" w:hAnsi="Times New Roman" w:hint="eastAsia"/>
+          <w:rFonts w:ascii="Times New Roman" w:eastAsia="標楷體" w:hAnsi="Times New Roman"/>
           <w:sz w:val="32"/>
           <w:szCs w:val="32"/>
         </w:rPr>
@@ -3127,7 +3425,43 @@
           <w:sz w:val="32"/>
           <w:szCs w:val="32"/>
         </w:rPr>
-        <w:t>在棋盤圖的直方圖中，中間強度的圖像數，會比黑白對稱的直方圖來得多。</w:t>
+        <w:t>在棋盤圖的</w:t>
+      </w:r>
+      <w:proofErr w:type="gramStart"/>
+      <w:r>
+        <w:rPr>
+          <w:rFonts w:ascii="Times New Roman" w:eastAsia="標楷體" w:hAnsi="Times New Roman" w:hint="eastAsia"/>
+          <w:sz w:val="32"/>
+          <w:szCs w:val="32"/>
+        </w:rPr>
+        <w:t>直方圖</w:t>
+      </w:r>
+      <w:proofErr w:type="gramEnd"/>
+      <w:r>
+        <w:rPr>
+          <w:rFonts w:ascii="Times New Roman" w:eastAsia="標楷體" w:hAnsi="Times New Roman" w:hint="eastAsia"/>
+          <w:sz w:val="32"/>
+          <w:szCs w:val="32"/>
+        </w:rPr>
+        <w:t>中，中間強度的圖像數，會比黑白對稱的</w:t>
+      </w:r>
+      <w:proofErr w:type="gramStart"/>
+      <w:r>
+        <w:rPr>
+          <w:rFonts w:ascii="Times New Roman" w:eastAsia="標楷體" w:hAnsi="Times New Roman" w:hint="eastAsia"/>
+          <w:sz w:val="32"/>
+          <w:szCs w:val="32"/>
+        </w:rPr>
+        <w:t>直方圖</w:t>
+      </w:r>
+      <w:proofErr w:type="gramEnd"/>
+      <w:r>
+        <w:rPr>
+          <w:rFonts w:ascii="Times New Roman" w:eastAsia="標楷體" w:hAnsi="Times New Roman" w:hint="eastAsia"/>
+          <w:sz w:val="32"/>
+          <w:szCs w:val="32"/>
+        </w:rPr>
+        <w:t>來得多。</w:t>
       </w:r>
     </w:p>
     <w:p>
@@ -3146,7 +3480,7 @@
         <w:spacing w:line="440" w:lineRule="exact"/>
         <w:jc w:val="both"/>
         <w:rPr>
-          <w:rFonts w:ascii="Times New Roman" w:eastAsia="標楷體" w:hAnsi="Times New Roman" w:hint="eastAsia"/>
+          <w:rFonts w:ascii="Times New Roman" w:eastAsia="標楷體" w:hAnsi="Times New Roman"/>
           <w:sz w:val="32"/>
           <w:szCs w:val="32"/>
         </w:rPr>
@@ -3202,6 +3536,271 @@
           <w:szCs w:val="32"/>
         </w:rPr>
       </w:pPr>
+      <w:r>
+        <w:rPr>
+          <w:rFonts w:ascii="Times New Roman" w:eastAsia="標楷體" w:hAnsi="Times New Roman"/>
+          <w:noProof/>
+          <w:sz w:val="32"/>
+          <w:szCs w:val="32"/>
+        </w:rPr>
+        <w:drawing>
+          <wp:anchor distT="0" distB="0" distL="114300" distR="114300" simplePos="0" relativeHeight="251658240" behindDoc="0" locked="0" layoutInCell="1" allowOverlap="1">
+            <wp:simplePos x="0" y="0"/>
+            <wp:positionH relativeFrom="column">
+              <wp:posOffset>491490</wp:posOffset>
+            </wp:positionH>
+            <wp:positionV relativeFrom="paragraph">
+              <wp:posOffset>980440</wp:posOffset>
+            </wp:positionV>
+            <wp:extent cx="4118610" cy="2674620"/>
+            <wp:effectExtent l="19050" t="0" r="0" b="0"/>
+            <wp:wrapTopAndBottom/>
+            <wp:docPr id="5" name="圖片 3" descr="BWboard.png"/>
+            <wp:cNvGraphicFramePr>
+              <a:graphicFrameLocks xmlns:a="http://schemas.openxmlformats.org/drawingml/2006/main" noChangeAspect="1"/>
+            </wp:cNvGraphicFramePr>
+            <a:graphic xmlns:a="http://schemas.openxmlformats.org/drawingml/2006/main">
+              <a:graphicData uri="http://schemas.openxmlformats.org/drawingml/2006/picture">
+                <pic:pic xmlns:pic="http://schemas.openxmlformats.org/drawingml/2006/picture">
+                  <pic:nvPicPr>
+                    <pic:cNvPr id="0" name="BWboard.png"/>
+                    <pic:cNvPicPr/>
+                  </pic:nvPicPr>
+                  <pic:blipFill>
+                    <a:blip r:embed="rId10" cstate="print"/>
+                    <a:stretch>
+                      <a:fillRect/>
+                    </a:stretch>
+                  </pic:blipFill>
+                  <pic:spPr>
+                    <a:xfrm>
+                      <a:off x="0" y="0"/>
+                      <a:ext cx="4118610" cy="2674620"/>
+                    </a:xfrm>
+                    <a:prstGeom prst="rect">
+                      <a:avLst/>
+                    </a:prstGeom>
+                  </pic:spPr>
+                </pic:pic>
+              </a:graphicData>
+            </a:graphic>
+          </wp:anchor>
+        </w:drawing>
+      </w:r>
+    </w:p>
+    <w:p>
+      <w:pPr>
+        <w:spacing w:line="440" w:lineRule="exact"/>
+        <w:jc w:val="both"/>
+        <w:rPr>
+          <w:rFonts w:ascii="Times New Roman" w:eastAsia="標楷體" w:hAnsi="Times New Roman" w:hint="eastAsia"/>
+          <w:sz w:val="32"/>
+          <w:szCs w:val="32"/>
+        </w:rPr>
+      </w:pPr>
+      <w:r>
+        <w:rPr>
+          <w:rFonts w:ascii="Times New Roman" w:eastAsia="標楷體" w:hAnsi="Times New Roman" w:hint="eastAsia"/>
+          <w:sz w:val="32"/>
+          <w:szCs w:val="32"/>
+        </w:rPr>
+        <w:t>黑白方形圖模糊化後之</w:t>
+      </w:r>
+      <w:proofErr w:type="gramStart"/>
+      <w:r>
+        <w:rPr>
+          <w:rFonts w:ascii="Times New Roman" w:eastAsia="標楷體" w:hAnsi="Times New Roman" w:hint="eastAsia"/>
+          <w:sz w:val="32"/>
+          <w:szCs w:val="32"/>
+        </w:rPr>
+        <w:t>直方圖</w:t>
+      </w:r>
+      <w:proofErr w:type="gramEnd"/>
+      <w:r>
+        <w:rPr>
+          <w:rFonts w:ascii="Times New Roman" w:eastAsia="標楷體" w:hAnsi="Times New Roman" w:hint="eastAsia"/>
+          <w:sz w:val="32"/>
+          <w:szCs w:val="32"/>
+        </w:rPr>
+        <w:t>：</w:t>
+      </w:r>
+    </w:p>
+    <w:p>
+      <w:pPr>
+        <w:spacing w:line="440" w:lineRule="exact"/>
+        <w:jc w:val="both"/>
+        <w:rPr>
+          <w:rFonts w:ascii="Times New Roman" w:eastAsia="標楷體" w:hAnsi="Times New Roman" w:hint="eastAsia"/>
+          <w:sz w:val="32"/>
+          <w:szCs w:val="32"/>
+        </w:rPr>
+      </w:pPr>
+    </w:p>
+    <w:p>
+      <w:pPr>
+        <w:spacing w:line="440" w:lineRule="exact"/>
+        <w:jc w:val="both"/>
+        <w:rPr>
+          <w:rFonts w:ascii="Times New Roman" w:eastAsia="標楷體" w:hAnsi="Times New Roman" w:hint="eastAsia"/>
+          <w:sz w:val="32"/>
+          <w:szCs w:val="32"/>
+        </w:rPr>
+      </w:pPr>
+    </w:p>
+    <w:p>
+      <w:pPr>
+        <w:spacing w:line="440" w:lineRule="exact"/>
+        <w:jc w:val="both"/>
+        <w:rPr>
+          <w:rFonts w:ascii="Times New Roman" w:eastAsia="標楷體" w:hAnsi="Times New Roman" w:hint="eastAsia"/>
+          <w:sz w:val="32"/>
+          <w:szCs w:val="32"/>
+        </w:rPr>
+      </w:pPr>
+    </w:p>
+    <w:p>
+      <w:pPr>
+        <w:spacing w:line="440" w:lineRule="exact"/>
+        <w:jc w:val="both"/>
+        <w:rPr>
+          <w:rFonts w:ascii="Times New Roman" w:eastAsia="標楷體" w:hAnsi="Times New Roman" w:hint="eastAsia"/>
+          <w:sz w:val="32"/>
+          <w:szCs w:val="32"/>
+        </w:rPr>
+      </w:pPr>
+    </w:p>
+    <w:p>
+      <w:pPr>
+        <w:spacing w:line="440" w:lineRule="exact"/>
+        <w:jc w:val="both"/>
+        <w:rPr>
+          <w:rFonts w:ascii="Times New Roman" w:eastAsia="標楷體" w:hAnsi="Times New Roman" w:hint="eastAsia"/>
+          <w:sz w:val="32"/>
+          <w:szCs w:val="32"/>
+        </w:rPr>
+      </w:pPr>
+    </w:p>
+    <w:p>
+      <w:pPr>
+        <w:spacing w:line="440" w:lineRule="exact"/>
+        <w:jc w:val="both"/>
+        <w:rPr>
+          <w:rFonts w:ascii="Times New Roman" w:eastAsia="標楷體" w:hAnsi="Times New Roman" w:hint="eastAsia"/>
+          <w:sz w:val="32"/>
+          <w:szCs w:val="32"/>
+        </w:rPr>
+      </w:pPr>
+    </w:p>
+    <w:p>
+      <w:pPr>
+        <w:spacing w:line="440" w:lineRule="exact"/>
+        <w:jc w:val="both"/>
+        <w:rPr>
+          <w:rFonts w:ascii="Times New Roman" w:eastAsia="標楷體" w:hAnsi="Times New Roman" w:hint="eastAsia"/>
+          <w:sz w:val="32"/>
+          <w:szCs w:val="32"/>
+        </w:rPr>
+      </w:pPr>
+      <w:r>
+        <w:rPr>
+          <w:rFonts w:ascii="Times New Roman" w:eastAsia="標楷體" w:hAnsi="Times New Roman" w:hint="eastAsia"/>
+          <w:sz w:val="32"/>
+          <w:szCs w:val="32"/>
+        </w:rPr>
+        <w:lastRenderedPageBreak/>
+        <w:t>棋盤格圖形模糊化後之</w:t>
+      </w:r>
+      <w:proofErr w:type="gramStart"/>
+      <w:r>
+        <w:rPr>
+          <w:rFonts w:ascii="Times New Roman" w:eastAsia="標楷體" w:hAnsi="Times New Roman" w:hint="eastAsia"/>
+          <w:sz w:val="32"/>
+          <w:szCs w:val="32"/>
+        </w:rPr>
+        <w:t>直方圖</w:t>
+      </w:r>
+      <w:proofErr w:type="gramEnd"/>
+      <w:r>
+        <w:rPr>
+          <w:rFonts w:ascii="Times New Roman" w:eastAsia="標楷體" w:hAnsi="Times New Roman" w:hint="eastAsia"/>
+          <w:sz w:val="32"/>
+          <w:szCs w:val="32"/>
+        </w:rPr>
+        <w:t>：</w:t>
+      </w:r>
+    </w:p>
+    <w:p>
+      <w:pPr>
+        <w:spacing w:line="440" w:lineRule="exact"/>
+        <w:jc w:val="both"/>
+        <w:rPr>
+          <w:rFonts w:ascii="Times New Roman" w:eastAsia="標楷體" w:hAnsi="Times New Roman" w:hint="eastAsia"/>
+          <w:sz w:val="32"/>
+          <w:szCs w:val="32"/>
+        </w:rPr>
+      </w:pPr>
+    </w:p>
+    <w:p>
+      <w:pPr>
+        <w:spacing w:line="440" w:lineRule="exact"/>
+        <w:jc w:val="both"/>
+        <w:rPr>
+          <w:rFonts w:ascii="Times New Roman" w:eastAsia="標楷體" w:hAnsi="Times New Roman" w:hint="eastAsia"/>
+          <w:sz w:val="32"/>
+          <w:szCs w:val="32"/>
+        </w:rPr>
+      </w:pPr>
+      <w:r>
+        <w:rPr>
+          <w:rFonts w:ascii="Times New Roman" w:eastAsia="標楷體" w:hAnsi="Times New Roman" w:hint="eastAsia"/>
+          <w:noProof/>
+          <w:sz w:val="32"/>
+          <w:szCs w:val="32"/>
+        </w:rPr>
+        <w:drawing>
+          <wp:anchor distT="0" distB="0" distL="114300" distR="114300" simplePos="0" relativeHeight="251659264" behindDoc="0" locked="0" layoutInCell="1" allowOverlap="1">
+            <wp:simplePos x="0" y="0"/>
+            <wp:positionH relativeFrom="column">
+              <wp:posOffset>598170</wp:posOffset>
+            </wp:positionH>
+            <wp:positionV relativeFrom="paragraph">
+              <wp:posOffset>104140</wp:posOffset>
+            </wp:positionV>
+            <wp:extent cx="4117340" cy="2674620"/>
+            <wp:effectExtent l="19050" t="0" r="0" b="0"/>
+            <wp:wrapTopAndBottom/>
+            <wp:docPr id="6" name="圖片 5" descr="chessboard.png"/>
+            <wp:cNvGraphicFramePr>
+              <a:graphicFrameLocks xmlns:a="http://schemas.openxmlformats.org/drawingml/2006/main" noChangeAspect="1"/>
+            </wp:cNvGraphicFramePr>
+            <a:graphic xmlns:a="http://schemas.openxmlformats.org/drawingml/2006/main">
+              <a:graphicData uri="http://schemas.openxmlformats.org/drawingml/2006/picture">
+                <pic:pic xmlns:pic="http://schemas.openxmlformats.org/drawingml/2006/picture">
+                  <pic:nvPicPr>
+                    <pic:cNvPr id="0" name="chessboard.png"/>
+                    <pic:cNvPicPr/>
+                  </pic:nvPicPr>
+                  <pic:blipFill>
+                    <a:blip r:embed="rId11" cstate="print"/>
+                    <a:stretch>
+                      <a:fillRect/>
+                    </a:stretch>
+                  </pic:blipFill>
+                  <pic:spPr>
+                    <a:xfrm>
+                      <a:off x="0" y="0"/>
+                      <a:ext cx="4117340" cy="2674620"/>
+                    </a:xfrm>
+                    <a:prstGeom prst="rect">
+                      <a:avLst/>
+                    </a:prstGeom>
+                  </pic:spPr>
+                </pic:pic>
+              </a:graphicData>
+            </a:graphic>
+          </wp:anchor>
+        </w:drawing>
+      </w:r>
     </w:p>
     <w:sectPr>
       <w:pgSz w:w="12240" w:h="15840"/>
@@ -3212,8 +3811,46 @@
 </w:document>
 </file>
 
+<file path=word/endnotes.xml><?xml version="1.0" encoding="utf-8"?>
+<w:endnotes xmlns:ve="http://schemas.openxmlformats.org/markup-compatibility/2006" xmlns:o="urn:schemas-microsoft-com:office:office" xmlns:r="http://schemas.openxmlformats.org/officeDocument/2006/relationships" xmlns:m="http://schemas.openxmlformats.org/officeDocument/2006/math" xmlns:v="urn:schemas-microsoft-com:vml" xmlns:wp="http://schemas.openxmlformats.org/drawingml/2006/wordprocessingDrawing" xmlns:w10="urn:schemas-microsoft-com:office:word" xmlns:w="http://schemas.openxmlformats.org/wordprocessingml/2006/main" xmlns:wne="http://schemas.microsoft.com/office/word/2006/wordml">
+  <w:endnote w:type="separator" w:id="-1">
+    <w:p>
+      <w:r>
+        <w:separator/>
+      </w:r>
+    </w:p>
+  </w:endnote>
+  <w:endnote w:type="continuationSeparator" w:id="0">
+    <w:p>
+      <w:r>
+        <w:continuationSeparator/>
+      </w:r>
+    </w:p>
+  </w:endnote>
+</w:endnotes>
+</file>
+
+<file path=word/footnotes.xml><?xml version="1.0" encoding="utf-8"?>
+<w:footnotes xmlns:ve="http://schemas.openxmlformats.org/markup-compatibility/2006" xmlns:o="urn:schemas-microsoft-com:office:office" xmlns:r="http://schemas.openxmlformats.org/officeDocument/2006/relationships" xmlns:m="http://schemas.openxmlformats.org/officeDocument/2006/math" xmlns:v="urn:schemas-microsoft-com:vml" xmlns:wp="http://schemas.openxmlformats.org/drawingml/2006/wordprocessingDrawing" xmlns:w10="urn:schemas-microsoft-com:office:word" xmlns:w="http://schemas.openxmlformats.org/wordprocessingml/2006/main" xmlns:wne="http://schemas.microsoft.com/office/word/2006/wordml">
+  <w:footnote w:type="separator" w:id="-1">
+    <w:p>
+      <w:r>
+        <w:separator/>
+      </w:r>
+    </w:p>
+  </w:footnote>
+  <w:footnote w:type="continuationSeparator" w:id="0">
+    <w:p>
+      <w:r>
+        <w:continuationSeparator/>
+      </w:r>
+    </w:p>
+  </w:footnote>
+</w:footnotes>
+</file>
+
 <file path=word/numbering.xml><?xml version="1.0" encoding="utf-8"?>
-<w:numbering xmlns:wpc="http://schemas.microsoft.com/office/word/2010/wordprocessingCanvas" xmlns:mo="http://schemas.microsoft.com/office/mac/office/2008/main" xmlns:mc="http://schemas.openxmlformats.org/markup-compatibility/2006" xmlns:mv="urn:schemas-microsoft-com:mac:vml" xmlns:o="urn:schemas-microsoft-com:office:office" xmlns:r="http://schemas.openxmlformats.org/officeDocument/2006/relationships" xmlns:m="http://schemas.openxmlformats.org/officeDocument/2006/math" xmlns:v="urn:schemas-microsoft-com:vml" xmlns:wp14="http://schemas.microsoft.com/office/word/2010/wordprocessingDrawing" xmlns:wp="http://schemas.openxmlformats.org/drawingml/2006/wordprocessingDrawing" xmlns:w10="urn:schemas-microsoft-com:office:word" xmlns:w="http://schemas.openxmlformats.org/wordprocessingml/2006/main" xmlns:w14="http://schemas.microsoft.com/office/word/2010/wordml" xmlns:wpg="http://schemas.microsoft.com/office/word/2010/wordprocessingGroup" xmlns:wpi="http://schemas.microsoft.com/office/word/2010/wordprocessingInk" xmlns:wne="http://schemas.microsoft.com/office/word/2006/wordml" xmlns:wps="http://schemas.microsoft.com/office/word/2010/wordprocessingShape" mc:Ignorable="w14 wp14">
+<w:numbering xmlns:ve="http://schemas.openxmlformats.org/markup-compatibility/2006" xmlns:o="urn:schemas-microsoft-com:office:office" xmlns:r="http://schemas.openxmlformats.org/officeDocument/2006/relationships" xmlns:m="http://schemas.openxmlformats.org/officeDocument/2006/math" xmlns:v="urn:schemas-microsoft-com:vml" xmlns:wp="http://schemas.openxmlformats.org/drawingml/2006/wordprocessingDrawing" xmlns:w10="urn:schemas-microsoft-com:office:word" xmlns:w="http://schemas.openxmlformats.org/wordprocessingml/2006/main" xmlns:wne="http://schemas.microsoft.com/office/word/2006/wordml">
   <w:abstractNum w:abstractNumId="0">
     <w:nsid w:val="FFFFFF1D"/>
     <w:multiLevelType w:val="multilevel"/>
@@ -3354,14 +3991,106 @@
       </w:rPr>
     </w:lvl>
   </w:abstractNum>
+  <w:abstractNum w:abstractNumId="1">
+    <w:nsid w:val="609749AA"/>
+    <w:multiLevelType w:val="hybridMultilevel"/>
+    <w:tmpl w:val="053C0B9E"/>
+    <w:lvl w:ilvl="0" w:tplc="9AD8FE72">
+      <w:start w:val="1"/>
+      <w:numFmt w:val="decimal"/>
+      <w:lvlText w:val="%1."/>
+      <w:lvlJc w:val="left"/>
+      <w:pPr>
+        <w:ind w:left="360" w:hanging="360"/>
+      </w:pPr>
+      <w:rPr>
+        <w:rFonts w:hint="default"/>
+      </w:rPr>
+    </w:lvl>
+    <w:lvl w:ilvl="1" w:tplc="04090019" w:tentative="1">
+      <w:start w:val="1"/>
+      <w:numFmt w:val="ideographTraditional"/>
+      <w:lvlText w:val="%2、"/>
+      <w:lvlJc w:val="left"/>
+      <w:pPr>
+        <w:ind w:left="960" w:hanging="480"/>
+      </w:pPr>
+    </w:lvl>
+    <w:lvl w:ilvl="2" w:tplc="0409001B" w:tentative="1">
+      <w:start w:val="1"/>
+      <w:numFmt w:val="lowerRoman"/>
+      <w:lvlText w:val="%3."/>
+      <w:lvlJc w:val="right"/>
+      <w:pPr>
+        <w:ind w:left="1440" w:hanging="480"/>
+      </w:pPr>
+    </w:lvl>
+    <w:lvl w:ilvl="3" w:tplc="0409000F" w:tentative="1">
+      <w:start w:val="1"/>
+      <w:numFmt w:val="decimal"/>
+      <w:lvlText w:val="%4."/>
+      <w:lvlJc w:val="left"/>
+      <w:pPr>
+        <w:ind w:left="1920" w:hanging="480"/>
+      </w:pPr>
+    </w:lvl>
+    <w:lvl w:ilvl="4" w:tplc="04090019" w:tentative="1">
+      <w:start w:val="1"/>
+      <w:numFmt w:val="ideographTraditional"/>
+      <w:lvlText w:val="%5、"/>
+      <w:lvlJc w:val="left"/>
+      <w:pPr>
+        <w:ind w:left="2400" w:hanging="480"/>
+      </w:pPr>
+    </w:lvl>
+    <w:lvl w:ilvl="5" w:tplc="0409001B" w:tentative="1">
+      <w:start w:val="1"/>
+      <w:numFmt w:val="lowerRoman"/>
+      <w:lvlText w:val="%6."/>
+      <w:lvlJc w:val="right"/>
+      <w:pPr>
+        <w:ind w:left="2880" w:hanging="480"/>
+      </w:pPr>
+    </w:lvl>
+    <w:lvl w:ilvl="6" w:tplc="0409000F" w:tentative="1">
+      <w:start w:val="1"/>
+      <w:numFmt w:val="decimal"/>
+      <w:lvlText w:val="%7."/>
+      <w:lvlJc w:val="left"/>
+      <w:pPr>
+        <w:ind w:left="3360" w:hanging="480"/>
+      </w:pPr>
+    </w:lvl>
+    <w:lvl w:ilvl="7" w:tplc="04090019" w:tentative="1">
+      <w:start w:val="1"/>
+      <w:numFmt w:val="ideographTraditional"/>
+      <w:lvlText w:val="%8、"/>
+      <w:lvlJc w:val="left"/>
+      <w:pPr>
+        <w:ind w:left="3840" w:hanging="480"/>
+      </w:pPr>
+    </w:lvl>
+    <w:lvl w:ilvl="8" w:tplc="0409001B" w:tentative="1">
+      <w:start w:val="1"/>
+      <w:numFmt w:val="lowerRoman"/>
+      <w:lvlText w:val="%9."/>
+      <w:lvlJc w:val="right"/>
+      <w:pPr>
+        <w:ind w:left="4320" w:hanging="480"/>
+      </w:pPr>
+    </w:lvl>
+  </w:abstractNum>
   <w:num w:numId="1">
     <w:abstractNumId w:val="0"/>
+  </w:num>
+  <w:num w:numId="2">
+    <w:abstractNumId w:val="1"/>
   </w:num>
 </w:numbering>
 </file>
 
 <file path=word/styles.xml><?xml version="1.0" encoding="utf-8"?>
-<w:styles xmlns:mc="http://schemas.openxmlformats.org/markup-compatibility/2006" xmlns:r="http://schemas.openxmlformats.org/officeDocument/2006/relationships" xmlns:w="http://schemas.openxmlformats.org/wordprocessingml/2006/main" xmlns:w14="http://schemas.microsoft.com/office/word/2010/wordml" mc:Ignorable="w14">
+<w:styles xmlns:r="http://schemas.openxmlformats.org/officeDocument/2006/relationships" xmlns:w="http://schemas.openxmlformats.org/wordprocessingml/2006/main">
   <w:docDefaults>
     <w:rPrDefault>
       <w:rPr>
@@ -3371,7 +4100,7 @@
     </w:rPrDefault>
     <w:pPrDefault/>
   </w:docDefaults>
-  <w:latentStyles w:defLockedState="0" w:defUIPriority="99" w:defSemiHidden="1" w:defUnhideWhenUsed="1" w:defQFormat="0" w:count="276">
+  <w:latentStyles w:defLockedState="0" w:defUIPriority="99" w:defSemiHidden="1" w:defUnhideWhenUsed="1" w:defQFormat="0" w:count="267">
     <w:lsdException w:name="Normal" w:semiHidden="0" w:uiPriority="0" w:unhideWhenUsed="0" w:qFormat="1"/>
     <w:lsdException w:name="heading 1" w:semiHidden="0" w:uiPriority="9" w:unhideWhenUsed="0" w:qFormat="1"/>
     <w:lsdException w:name="heading 2" w:uiPriority="9" w:qFormat="1"/>
@@ -3398,15 +4127,6 @@
     <w:lsdException w:name="Strong" w:semiHidden="0" w:uiPriority="22" w:unhideWhenUsed="0" w:qFormat="1"/>
     <w:lsdException w:name="Emphasis" w:semiHidden="0" w:uiPriority="20" w:unhideWhenUsed="0" w:qFormat="1"/>
     <w:lsdException w:name="Table Grid" w:semiHidden="0" w:uiPriority="59" w:unhideWhenUsed="0"/>
-    <w:lsdException w:name="Note Level 1" w:unhideWhenUsed="0"/>
-    <w:lsdException w:name="Note Level 2" w:semiHidden="0" w:uiPriority="1" w:unhideWhenUsed="0" w:qFormat="1"/>
-    <w:lsdException w:name="Note Level 3" w:semiHidden="0" w:uiPriority="60" w:unhideWhenUsed="0"/>
-    <w:lsdException w:name="Note Level 4" w:semiHidden="0" w:uiPriority="61" w:unhideWhenUsed="0"/>
-    <w:lsdException w:name="Note Level 5" w:semiHidden="0" w:uiPriority="62" w:unhideWhenUsed="0"/>
-    <w:lsdException w:name="Note Level 6" w:semiHidden="0" w:uiPriority="63" w:unhideWhenUsed="0"/>
-    <w:lsdException w:name="Note Level 7" w:semiHidden="0" w:uiPriority="64" w:unhideWhenUsed="0"/>
-    <w:lsdException w:name="Note Level 8" w:semiHidden="0" w:uiPriority="65" w:unhideWhenUsed="0"/>
-    <w:lsdException w:name="Note Level 9" w:semiHidden="0" w:uiPriority="66" w:unhideWhenUsed="0"/>
     <w:lsdException w:name="Placeholder Text" w:semiHidden="0" w:uiPriority="67" w:unhideWhenUsed="0"/>
     <w:lsdException w:name="No Spacing" w:semiHidden="0" w:uiPriority="68" w:unhideWhenUsed="0"/>
     <w:lsdException w:name="Light Shading" w:semiHidden="0" w:uiPriority="69" w:unhideWhenUsed="0"/>
@@ -3573,7 +4293,7 @@
   <w:style w:type="paragraph" w:styleId="a4">
     <w:name w:val="Balloon Text"/>
     <w:basedOn w:val="a"/>
-    <w:link w:val="Char"/>
+    <w:link w:val="a5"/>
     <w:uiPriority w:val="99"/>
     <w:semiHidden/>
     <w:unhideWhenUsed/>
@@ -3584,8 +4304,8 @@
       <w:szCs w:val="18"/>
     </w:rPr>
   </w:style>
-  <w:style w:type="character" w:customStyle="1" w:styleId="Char">
-    <w:name w:val="註解方塊文字 Char"/>
+  <w:style w:type="character" w:customStyle="1" w:styleId="a5">
+    <w:name w:val="註解方塊文字 字元"/>
     <w:basedOn w:val="a0"/>
     <w:link w:val="a4"/>
     <w:uiPriority w:val="99"/>
@@ -3598,7 +4318,7 @@
       <w:szCs w:val="18"/>
     </w:rPr>
   </w:style>
-  <w:style w:type="character" w:styleId="a5">
+  <w:style w:type="character" w:styleId="a6">
     <w:name w:val="Placeholder Text"/>
     <w:basedOn w:val="a0"/>
     <w:uiPriority w:val="67"/>
@@ -3606,6 +4326,77 @@
     <w:rPr>
       <w:color w:val="808080"/>
     </w:rPr>
+  </w:style>
+  <w:style w:type="paragraph" w:styleId="a7">
+    <w:name w:val="header"/>
+    <w:basedOn w:val="a"/>
+    <w:link w:val="a8"/>
+    <w:uiPriority w:val="99"/>
+    <w:semiHidden/>
+    <w:unhideWhenUsed/>
+    <w:rsid w:val="00D50B76"/>
+    <w:pPr>
+      <w:tabs>
+        <w:tab w:val="center" w:pos="4153"/>
+        <w:tab w:val="right" w:pos="8306"/>
+      </w:tabs>
+      <w:snapToGrid w:val="0"/>
+    </w:pPr>
+    <w:rPr>
+      <w:sz w:val="20"/>
+      <w:szCs w:val="20"/>
+    </w:rPr>
+  </w:style>
+  <w:style w:type="character" w:customStyle="1" w:styleId="a8">
+    <w:name w:val="頁首 字元"/>
+    <w:basedOn w:val="a0"/>
+    <w:link w:val="a7"/>
+    <w:uiPriority w:val="99"/>
+    <w:semiHidden/>
+    <w:rsid w:val="00D50B76"/>
+    <w:rPr>
+      <w:kern w:val="2"/>
+    </w:rPr>
+  </w:style>
+  <w:style w:type="paragraph" w:styleId="a9">
+    <w:name w:val="footer"/>
+    <w:basedOn w:val="a"/>
+    <w:link w:val="aa"/>
+    <w:uiPriority w:val="99"/>
+    <w:semiHidden/>
+    <w:unhideWhenUsed/>
+    <w:rsid w:val="00D50B76"/>
+    <w:pPr>
+      <w:tabs>
+        <w:tab w:val="center" w:pos="4153"/>
+        <w:tab w:val="right" w:pos="8306"/>
+      </w:tabs>
+      <w:snapToGrid w:val="0"/>
+    </w:pPr>
+    <w:rPr>
+      <w:sz w:val="20"/>
+      <w:szCs w:val="20"/>
+    </w:rPr>
+  </w:style>
+  <w:style w:type="character" w:customStyle="1" w:styleId="aa">
+    <w:name w:val="頁尾 字元"/>
+    <w:basedOn w:val="a0"/>
+    <w:link w:val="a9"/>
+    <w:uiPriority w:val="99"/>
+    <w:semiHidden/>
+    <w:rsid w:val="00D50B76"/>
+    <w:rPr>
+      <w:kern w:val="2"/>
+    </w:rPr>
+  </w:style>
+  <w:style w:type="paragraph" w:styleId="ab">
+    <w:name w:val="List Paragraph"/>
+    <w:basedOn w:val="a"/>
+    <w:uiPriority w:val="72"/>
+    <w:rsid w:val="00D50B76"/>
+    <w:pPr>
+      <w:ind w:leftChars="200" w:left="480"/>
+    </w:pPr>
   </w:style>
 </w:styles>
 </file>
@@ -4185,7 +4976,7 @@
 </file>
 
 <file path=customXml/itemProps1.xml><?xml version="1.0" encoding="utf-8"?>
-<ds:datastoreItem xmlns:ds="http://schemas.openxmlformats.org/officeDocument/2006/customXml" ds:itemID="{9F084417-3573-6C4F-92F3-AC047E826107}">
+<ds:datastoreItem xmlns:ds="http://schemas.openxmlformats.org/officeDocument/2006/customXml" ds:itemID="{CEF067D7-258F-426D-8C16-AE1F2CC0B1CC}">
   <ds:schemaRefs>
     <ds:schemaRef ds:uri="http://schemas.openxmlformats.org/officeDocument/2006/bibliography"/>
   </ds:schemaRefs>

</xml_diff>

<commit_message>
Look up table method.
Fail.
</commit_message>
<xml_diff>
--- a/DIP/CameraCalibration/src/數位影像處理作業報告.docx
+++ b/DIP/CameraCalibration/src/數位影像處理作業報告.docx
@@ -181,7 +181,7 @@
         </w:numPr>
         <w:ind w:leftChars="0"/>
         <w:rPr>
-          <w:rFonts w:ascii="Times New Roman" w:eastAsia="標楷體" w:hAnsi="Times New Roman" w:hint="eastAsia"/>
+          <w:rFonts w:ascii="Times New Roman" w:eastAsia="標楷體" w:hAnsi="Times New Roman"/>
           <w:sz w:val="32"/>
           <w:szCs w:val="32"/>
         </w:rPr>
@@ -252,7 +252,7 @@
       <w:pPr>
         <w:widowControl/>
         <w:rPr>
-          <w:rFonts w:ascii="Times New Roman" w:eastAsia="標楷體" w:hAnsi="Times New Roman" w:hint="eastAsia"/>
+          <w:rFonts w:ascii="Times New Roman" w:eastAsia="標楷體" w:hAnsi="Times New Roman"/>
           <w:sz w:val="32"/>
           <w:szCs w:val="32"/>
         </w:rPr>
@@ -368,7 +368,7 @@
       <w:pPr>
         <w:widowControl/>
         <w:rPr>
-          <w:rFonts w:ascii="Times New Roman" w:eastAsia="標楷體" w:hAnsi="Times New Roman" w:hint="eastAsia"/>
+          <w:rFonts w:ascii="Times New Roman" w:eastAsia="標楷體" w:hAnsi="Times New Roman"/>
           <w:sz w:val="32"/>
           <w:szCs w:val="32"/>
         </w:rPr>
@@ -411,7 +411,7 @@
       <w:pPr>
         <w:widowControl/>
         <w:rPr>
-          <w:rFonts w:ascii="Times New Roman" w:eastAsia="標楷體" w:hAnsi="Times New Roman" w:hint="eastAsia"/>
+          <w:rFonts w:ascii="Times New Roman" w:eastAsia="標楷體" w:hAnsi="Times New Roman"/>
           <w:sz w:val="32"/>
           <w:szCs w:val="32"/>
         </w:rPr>
@@ -426,6 +426,38 @@
           <w:szCs w:val="32"/>
         </w:rPr>
       </w:pPr>
+      <w:r>
+        <w:rPr>
+          <w:rFonts w:ascii="Times New Roman" w:eastAsia="標楷體" w:hAnsi="Times New Roman"/>
+          <w:sz w:val="32"/>
+          <w:szCs w:val="32"/>
+        </w:rPr>
+        <w:t>(</w:t>
+      </w:r>
+      <w:r>
+        <w:rPr>
+          <w:rFonts w:ascii="Times New Roman" w:eastAsia="標楷體" w:hAnsi="Times New Roman" w:hint="eastAsia"/>
+          <w:sz w:val="32"/>
+          <w:szCs w:val="32"/>
+        </w:rPr>
+        <w:t>失敗</w:t>
+      </w:r>
+      <w:r>
+        <w:rPr>
+          <w:rFonts w:ascii="Times New Roman" w:eastAsia="標楷體" w:hAnsi="Times New Roman" w:hint="eastAsia"/>
+          <w:sz w:val="32"/>
+          <w:szCs w:val="32"/>
+        </w:rPr>
+        <w:t>。僅附程式碼批閱。</w:t>
+      </w:r>
+      <w:r>
+        <w:rPr>
+          <w:rFonts w:ascii="Times New Roman" w:eastAsia="標楷體" w:hAnsi="Times New Roman"/>
+          <w:sz w:val="32"/>
+          <w:szCs w:val="32"/>
+        </w:rPr>
+        <w:t>)</w:t>
+      </w:r>
     </w:p>
     <w:p>
       <w:pPr>
@@ -3593,7 +3625,7 @@
         <w:spacing w:line="440" w:lineRule="exact"/>
         <w:jc w:val="both"/>
         <w:rPr>
-          <w:rFonts w:ascii="Times New Roman" w:eastAsia="標楷體" w:hAnsi="Times New Roman" w:hint="eastAsia"/>
+          <w:rFonts w:ascii="Times New Roman" w:eastAsia="標楷體" w:hAnsi="Times New Roman"/>
           <w:sz w:val="32"/>
           <w:szCs w:val="32"/>
         </w:rPr>
@@ -3630,7 +3662,7 @@
         <w:spacing w:line="440" w:lineRule="exact"/>
         <w:jc w:val="both"/>
         <w:rPr>
-          <w:rFonts w:ascii="Times New Roman" w:eastAsia="標楷體" w:hAnsi="Times New Roman" w:hint="eastAsia"/>
+          <w:rFonts w:ascii="Times New Roman" w:eastAsia="標楷體" w:hAnsi="Times New Roman"/>
           <w:sz w:val="32"/>
           <w:szCs w:val="32"/>
         </w:rPr>
@@ -3641,7 +3673,7 @@
         <w:spacing w:line="440" w:lineRule="exact"/>
         <w:jc w:val="both"/>
         <w:rPr>
-          <w:rFonts w:ascii="Times New Roman" w:eastAsia="標楷體" w:hAnsi="Times New Roman" w:hint="eastAsia"/>
+          <w:rFonts w:ascii="Times New Roman" w:eastAsia="標楷體" w:hAnsi="Times New Roman"/>
           <w:sz w:val="32"/>
           <w:szCs w:val="32"/>
         </w:rPr>
@@ -3652,7 +3684,7 @@
         <w:spacing w:line="440" w:lineRule="exact"/>
         <w:jc w:val="both"/>
         <w:rPr>
-          <w:rFonts w:ascii="Times New Roman" w:eastAsia="標楷體" w:hAnsi="Times New Roman" w:hint="eastAsia"/>
+          <w:rFonts w:ascii="Times New Roman" w:eastAsia="標楷體" w:hAnsi="Times New Roman"/>
           <w:sz w:val="32"/>
           <w:szCs w:val="32"/>
         </w:rPr>
@@ -3663,7 +3695,7 @@
         <w:spacing w:line="440" w:lineRule="exact"/>
         <w:jc w:val="both"/>
         <w:rPr>
-          <w:rFonts w:ascii="Times New Roman" w:eastAsia="標楷體" w:hAnsi="Times New Roman" w:hint="eastAsia"/>
+          <w:rFonts w:ascii="Times New Roman" w:eastAsia="標楷體" w:hAnsi="Times New Roman"/>
           <w:sz w:val="32"/>
           <w:szCs w:val="32"/>
         </w:rPr>
@@ -3674,7 +3706,7 @@
         <w:spacing w:line="440" w:lineRule="exact"/>
         <w:jc w:val="both"/>
         <w:rPr>
-          <w:rFonts w:ascii="Times New Roman" w:eastAsia="標楷體" w:hAnsi="Times New Roman" w:hint="eastAsia"/>
+          <w:rFonts w:ascii="Times New Roman" w:eastAsia="標楷體" w:hAnsi="Times New Roman"/>
           <w:sz w:val="32"/>
           <w:szCs w:val="32"/>
         </w:rPr>
@@ -3685,7 +3717,7 @@
         <w:spacing w:line="440" w:lineRule="exact"/>
         <w:jc w:val="both"/>
         <w:rPr>
-          <w:rFonts w:ascii="Times New Roman" w:eastAsia="標楷體" w:hAnsi="Times New Roman" w:hint="eastAsia"/>
+          <w:rFonts w:ascii="Times New Roman" w:eastAsia="標楷體" w:hAnsi="Times New Roman"/>
           <w:sz w:val="32"/>
           <w:szCs w:val="32"/>
         </w:rPr>
@@ -3696,7 +3728,7 @@
         <w:spacing w:line="440" w:lineRule="exact"/>
         <w:jc w:val="both"/>
         <w:rPr>
-          <w:rFonts w:ascii="Times New Roman" w:eastAsia="標楷體" w:hAnsi="Times New Roman" w:hint="eastAsia"/>
+          <w:rFonts w:ascii="Times New Roman" w:eastAsia="標楷體" w:hAnsi="Times New Roman"/>
           <w:sz w:val="32"/>
           <w:szCs w:val="32"/>
         </w:rPr>
@@ -3734,7 +3766,7 @@
         <w:spacing w:line="440" w:lineRule="exact"/>
         <w:jc w:val="both"/>
         <w:rPr>
-          <w:rFonts w:ascii="Times New Roman" w:eastAsia="標楷體" w:hAnsi="Times New Roman" w:hint="eastAsia"/>
+          <w:rFonts w:ascii="Times New Roman" w:eastAsia="標楷體" w:hAnsi="Times New Roman"/>
           <w:sz w:val="32"/>
           <w:szCs w:val="32"/>
         </w:rPr>
@@ -3745,7 +3777,7 @@
         <w:spacing w:line="440" w:lineRule="exact"/>
         <w:jc w:val="both"/>
         <w:rPr>
-          <w:rFonts w:ascii="Times New Roman" w:eastAsia="標楷體" w:hAnsi="Times New Roman" w:hint="eastAsia"/>
+          <w:rFonts w:ascii="Times New Roman" w:eastAsia="標楷體" w:hAnsi="Times New Roman"/>
           <w:sz w:val="32"/>
           <w:szCs w:val="32"/>
         </w:rPr>
@@ -4976,7 +5008,7 @@
 </file>
 
 <file path=customXml/itemProps1.xml><?xml version="1.0" encoding="utf-8"?>
-<ds:datastoreItem xmlns:ds="http://schemas.openxmlformats.org/officeDocument/2006/customXml" ds:itemID="{CEF067D7-258F-426D-8C16-AE1F2CC0B1CC}">
+<ds:datastoreItem xmlns:ds="http://schemas.openxmlformats.org/officeDocument/2006/customXml" ds:itemID="{73F637D1-4CF3-4085-8721-71FF437D9876}">
   <ds:schemaRefs>
     <ds:schemaRef ds:uri="http://schemas.openxmlformats.org/officeDocument/2006/bibliography"/>
   </ds:schemaRefs>

</xml_diff>